<commit_message>
New baselines and POP update
</commit_message>
<xml_diff>
--- a/resources/Athena/Baseline_Athena_ChatGPT.docx
+++ b/resources/Athena/Baseline_Athena_ChatGPT.docx
@@ -9,6 +9,14 @@
       <w:r>
         <w:t xml:space="preserve">Baseline de Segurança para </w:t>
       </w:r>
+      <w:proofErr w:type="spellStart"/>
+      <w:r>
+        <w:t>Amazon</w:t>
+      </w:r>
+      <w:proofErr w:type="spellEnd"/>
+      <w:r>
+        <w:t xml:space="preserve"> </w:t>
+      </w:r>
       <w:r>
         <w:t>Athena</w:t>
       </w:r>
@@ -43,15 +51,7 @@
         <w:jc w:val="both"/>
       </w:pPr>
       <w:r>
-        <w:t xml:space="preserve">O AWS Athena é um serviço de consulta interativa </w:t>
-      </w:r>
-      <w:proofErr w:type="spellStart"/>
-      <w:r>
-        <w:t>serverless</w:t>
-      </w:r>
-      <w:proofErr w:type="spellEnd"/>
-      <w:r>
-        <w:t xml:space="preserve"> que permite análise de dados no </w:t>
+        <w:t xml:space="preserve">O </w:t>
       </w:r>
       <w:proofErr w:type="spellStart"/>
       <w:r>
@@ -59,7 +59,39 @@
       </w:r>
       <w:proofErr w:type="spellEnd"/>
       <w:r>
-        <w:t xml:space="preserve"> S3 usando SQL. Ele oferece análises rápidas e escaláveis sem gerenciamento de infraestrutura, ideal para relatórios e análises </w:t>
+        <w:t xml:space="preserve"> Athena é um serviço interativo de consulta SQL que permite a análise fácil de grandes quantidades de dados diretamente no </w:t>
+      </w:r>
+      <w:proofErr w:type="spellStart"/>
+      <w:r>
+        <w:t>Amazon</w:t>
+      </w:r>
+      <w:proofErr w:type="spellEnd"/>
+      <w:r>
+        <w:t xml:space="preserve"> </w:t>
+      </w:r>
+      <w:proofErr w:type="spellStart"/>
+      <w:r>
+        <w:t>Simple</w:t>
+      </w:r>
+      <w:proofErr w:type="spellEnd"/>
+      <w:r>
+        <w:t xml:space="preserve"> </w:t>
+      </w:r>
+      <w:proofErr w:type="spellStart"/>
+      <w:r>
+        <w:t>Storage</w:t>
+      </w:r>
+      <w:proofErr w:type="spellEnd"/>
+      <w:r>
+        <w:t xml:space="preserve"> Service (</w:t>
+      </w:r>
+      <w:proofErr w:type="spellStart"/>
+      <w:r>
+        <w:t>Amazon</w:t>
+      </w:r>
+      <w:proofErr w:type="spellEnd"/>
+      <w:r>
+        <w:t xml:space="preserve"> S3). Utilizando o Athena, os usuários podem executar consultas </w:t>
       </w:r>
       <w:proofErr w:type="spellStart"/>
       <w:r>
@@ -67,7 +99,7 @@
       </w:r>
       <w:proofErr w:type="spellEnd"/>
       <w:r>
-        <w:t xml:space="preserve"> diretamente nos dados armazenados no S3.</w:t>
+        <w:t xml:space="preserve"> em dados armazenados no formato de arquivos no S3 sem a necessidade de pré-processamento ou movimentação desses dados. Isso é particularmente útil para tarefas de análise de dados, onde a flexibilidade e a escala são cruciais.</w:t>
       </w:r>
     </w:p>
     <w:p>
@@ -88,6 +120,16 @@
       <w:r>
         <w:t xml:space="preserve">Este documento se aplica ao </w:t>
       </w:r>
+      <w:proofErr w:type="spellStart"/>
+      <w:r>
+        <w:t>Amazon</w:t>
+      </w:r>
+      <w:proofErr w:type="spellEnd"/>
+      <w:r>
+        <w:t xml:space="preserve"> </w:t>
+      </w:r>
+      <w:bookmarkStart w:id="0" w:name="_GoBack"/>
+      <w:bookmarkEnd w:id="0"/>
       <w:r>
         <w:t>Athena</w:t>
       </w:r>
@@ -95,12 +137,17 @@
         <w:t xml:space="preserve"> e todos os controles aqui descritos são obrigatórios.</w:t>
       </w:r>
     </w:p>
-    <w:p/>
+    <w:p>
+      <w:r>
+        <w:br w:type="page"/>
+      </w:r>
+    </w:p>
     <w:p>
       <w:pPr>
         <w:pStyle w:val="Ttulo2"/>
       </w:pPr>
       <w:r>
+        <w:lastRenderedPageBreak/>
         <w:t>Visão Geral dos Controles</w:t>
       </w:r>
     </w:p>
@@ -112,10 +159,10 @@
         <w:tblLook w:val="04A0" w:firstRow="1" w:lastRow="0" w:firstColumn="1" w:lastColumn="0" w:noHBand="0" w:noVBand="1"/>
       </w:tblPr>
       <w:tblGrid>
-        <w:gridCol w:w="1413"/>
-        <w:gridCol w:w="4536"/>
-        <w:gridCol w:w="2268"/>
-        <w:gridCol w:w="1984"/>
+        <w:gridCol w:w="1969"/>
+        <w:gridCol w:w="4759"/>
+        <w:gridCol w:w="1512"/>
+        <w:gridCol w:w="1961"/>
       </w:tblGrid>
       <w:tr>
         <w:trPr>
@@ -123,7 +170,7 @@
         </w:trPr>
         <w:tc>
           <w:tcPr>
-            <w:tcW w:w="1413" w:type="dxa"/>
+            <w:tcW w:w="1980" w:type="dxa"/>
             <w:hideMark/>
           </w:tcPr>
           <w:p>
@@ -155,7 +202,7 @@
         </w:tc>
         <w:tc>
           <w:tcPr>
-            <w:tcW w:w="4536" w:type="dxa"/>
+            <w:tcW w:w="4819" w:type="dxa"/>
             <w:hideMark/>
           </w:tcPr>
           <w:p>
@@ -187,7 +234,7 @@
         </w:tc>
         <w:tc>
           <w:tcPr>
-            <w:tcW w:w="2268" w:type="dxa"/>
+            <w:tcW w:w="1423" w:type="dxa"/>
             <w:hideMark/>
           </w:tcPr>
           <w:p>
@@ -219,7 +266,7 @@
         </w:tc>
         <w:tc>
           <w:tcPr>
-            <w:tcW w:w="1984" w:type="dxa"/>
+            <w:tcW w:w="1979" w:type="dxa"/>
             <w:hideMark/>
           </w:tcPr>
           <w:p>
@@ -256,7 +303,7 @@
         </w:trPr>
         <w:tc>
           <w:tcPr>
-            <w:tcW w:w="1413" w:type="dxa"/>
+            <w:tcW w:w="1980" w:type="dxa"/>
             <w:hideMark/>
           </w:tcPr>
           <w:p>
@@ -278,13 +325,13 @@
                 <w:lang w:eastAsia="pt-BR"/>
                 <w14:ligatures w14:val="none"/>
               </w:rPr>
-              <w:t>Athena_001</w:t>
+              <w:t>Habilitar Criptografia para Resultados de Consultas do AWS Athena</w:t>
             </w:r>
           </w:p>
         </w:tc>
         <w:tc>
           <w:tcPr>
-            <w:tcW w:w="4536" w:type="dxa"/>
+            <w:tcW w:w="4819" w:type="dxa"/>
             <w:hideMark/>
           </w:tcPr>
           <w:p>
@@ -311,7 +358,7 @@
         </w:tc>
         <w:tc>
           <w:tcPr>
-            <w:tcW w:w="2268" w:type="dxa"/>
+            <w:tcW w:w="1423" w:type="dxa"/>
             <w:hideMark/>
           </w:tcPr>
           <w:p>
@@ -339,7 +386,7 @@
         </w:tc>
         <w:tc>
           <w:tcPr>
-            <w:tcW w:w="1984" w:type="dxa"/>
+            <w:tcW w:w="1979" w:type="dxa"/>
             <w:hideMark/>
           </w:tcPr>
           <w:p>
@@ -372,7 +419,7 @@
         </w:trPr>
         <w:tc>
           <w:tcPr>
-            <w:tcW w:w="1413" w:type="dxa"/>
+            <w:tcW w:w="1980" w:type="dxa"/>
             <w:hideMark/>
           </w:tcPr>
           <w:p>
@@ -394,13 +441,35 @@
                 <w:lang w:eastAsia="pt-BR"/>
                 <w14:ligatures w14:val="none"/>
               </w:rPr>
-              <w:t>Athena_002</w:t>
+              <w:t xml:space="preserve">Garanta que o </w:t>
+            </w:r>
+            <w:proofErr w:type="spellStart"/>
+            <w:r>
+              <w:rPr>
+                <w:rFonts w:ascii="Calibri" w:eastAsia="Times New Roman" w:hAnsi="Calibri" w:cs="Calibri"/>
+                <w:color w:val="000000"/>
+                <w:kern w:val="0"/>
+                <w:lang w:eastAsia="pt-BR"/>
+                <w14:ligatures w14:val="none"/>
+              </w:rPr>
+              <w:t>Amazon</w:t>
+            </w:r>
+            <w:proofErr w:type="spellEnd"/>
+            <w:r>
+              <w:rPr>
+                <w:rFonts w:ascii="Calibri" w:eastAsia="Times New Roman" w:hAnsi="Calibri" w:cs="Calibri"/>
+                <w:color w:val="000000"/>
+                <w:kern w:val="0"/>
+                <w:lang w:eastAsia="pt-BR"/>
+                <w14:ligatures w14:val="none"/>
+              </w:rPr>
+              <w:t xml:space="preserve"> Macie Esteja Configurado para Monitorar e Proteger Dados Sensíveis Armazenados no S3</w:t>
             </w:r>
           </w:p>
         </w:tc>
         <w:tc>
           <w:tcPr>
-            <w:tcW w:w="4536" w:type="dxa"/>
+            <w:tcW w:w="4819" w:type="dxa"/>
             <w:hideMark/>
           </w:tcPr>
           <w:p>
@@ -421,7 +490,7 @@
                 <w:lang w:eastAsia="pt-BR"/>
                 <w14:ligatures w14:val="none"/>
               </w:rPr>
-              <w:t xml:space="preserve">O uso de serviços de segurança gerenciados avançados, como o </w:t>
+              <w:t xml:space="preserve">Embora o </w:t>
             </w:r>
             <w:proofErr w:type="spellStart"/>
             <w:r>
@@ -443,13 +512,57 @@
                 <w:lang w:eastAsia="pt-BR"/>
                 <w14:ligatures w14:val="none"/>
               </w:rPr>
-              <w:t xml:space="preserve"> Macie, permite a identificação automática e a proteção contra vazamentos de dados, oferecendo monitoramento contínuo e alertas para configurações de segurança e dados sensíveis.</w:t>
+              <w:t xml:space="preserve"> Athena permita análises interativas diretamente em dados armazenados no </w:t>
+            </w:r>
+            <w:proofErr w:type="spellStart"/>
+            <w:r>
+              <w:rPr>
+                <w:rFonts w:ascii="Calibri" w:eastAsia="Times New Roman" w:hAnsi="Calibri" w:cs="Calibri"/>
+                <w:color w:val="000000"/>
+                <w:kern w:val="0"/>
+                <w:lang w:eastAsia="pt-BR"/>
+                <w14:ligatures w14:val="none"/>
+              </w:rPr>
+              <w:t>Amazon</w:t>
+            </w:r>
+            <w:proofErr w:type="spellEnd"/>
+            <w:r>
+              <w:rPr>
+                <w:rFonts w:ascii="Calibri" w:eastAsia="Times New Roman" w:hAnsi="Calibri" w:cs="Calibri"/>
+                <w:color w:val="000000"/>
+                <w:kern w:val="0"/>
+                <w:lang w:eastAsia="pt-BR"/>
+                <w14:ligatures w14:val="none"/>
+              </w:rPr>
+              <w:t xml:space="preserve"> S3, ele não possui funcionalidades internas para classificação ou proteção detalhada desses dados. A habilitação do </w:t>
+            </w:r>
+            <w:proofErr w:type="spellStart"/>
+            <w:r>
+              <w:rPr>
+                <w:rFonts w:ascii="Calibri" w:eastAsia="Times New Roman" w:hAnsi="Calibri" w:cs="Calibri"/>
+                <w:color w:val="000000"/>
+                <w:kern w:val="0"/>
+                <w:lang w:eastAsia="pt-BR"/>
+                <w14:ligatures w14:val="none"/>
+              </w:rPr>
+              <w:t>Amazon</w:t>
+            </w:r>
+            <w:proofErr w:type="spellEnd"/>
+            <w:r>
+              <w:rPr>
+                <w:rFonts w:ascii="Calibri" w:eastAsia="Times New Roman" w:hAnsi="Calibri" w:cs="Calibri"/>
+                <w:color w:val="000000"/>
+                <w:kern w:val="0"/>
+                <w:lang w:eastAsia="pt-BR"/>
+                <w14:ligatures w14:val="none"/>
+              </w:rPr>
+              <w:t xml:space="preserve"> Macie, um serviço de segurança gerenciado avançado, é essencial para complementar o uso do Athena, proporcionando a detecção automática de dados sensíveis e a proteção contra vazamentos de dados. Macie oferece capacidades cruciais de monitoramento contínuo e alertas para configurações inadequadas de segurança e dados sensíveis em S3, assegurando que os dados que o Athena acessa sejam gerenciados de forma segura e conforme as melhores práticas de segurança e conformidade. Essa abordagem integrada fortalece significativamente a postura de segurança ao usar o Athena para análises de dados.</w:t>
             </w:r>
           </w:p>
         </w:tc>
         <w:tc>
           <w:tcPr>
-            <w:tcW w:w="2268" w:type="dxa"/>
+            <w:tcW w:w="1423" w:type="dxa"/>
             <w:hideMark/>
           </w:tcPr>
           <w:p>
@@ -477,7 +590,7 @@
         </w:tc>
         <w:tc>
           <w:tcPr>
-            <w:tcW w:w="1984" w:type="dxa"/>
+            <w:tcW w:w="1979" w:type="dxa"/>
             <w:hideMark/>
           </w:tcPr>
           <w:p>
@@ -510,7 +623,7 @@
         </w:trPr>
         <w:tc>
           <w:tcPr>
-            <w:tcW w:w="1413" w:type="dxa"/>
+            <w:tcW w:w="1980" w:type="dxa"/>
             <w:hideMark/>
           </w:tcPr>
           <w:p>
@@ -532,13 +645,47 @@
                 <w:lang w:eastAsia="pt-BR"/>
                 <w14:ligatures w14:val="none"/>
               </w:rPr>
-              <w:t>Athena_003</w:t>
-            </w:r>
+              <w:t xml:space="preserve">Criptografar Metadados no AWS </w:t>
+            </w:r>
+            <w:proofErr w:type="spellStart"/>
+            <w:r>
+              <w:rPr>
+                <w:rFonts w:ascii="Calibri" w:eastAsia="Times New Roman" w:hAnsi="Calibri" w:cs="Calibri"/>
+                <w:color w:val="000000"/>
+                <w:kern w:val="0"/>
+                <w:lang w:eastAsia="pt-BR"/>
+                <w14:ligatures w14:val="none"/>
+              </w:rPr>
+              <w:t>Glue</w:t>
+            </w:r>
+            <w:proofErr w:type="spellEnd"/>
+            <w:r>
+              <w:rPr>
+                <w:rFonts w:ascii="Calibri" w:eastAsia="Times New Roman" w:hAnsi="Calibri" w:cs="Calibri"/>
+                <w:color w:val="000000"/>
+                <w:kern w:val="0"/>
+                <w:lang w:eastAsia="pt-BR"/>
+                <w14:ligatures w14:val="none"/>
+              </w:rPr>
+              <w:t xml:space="preserve"> Data </w:t>
+            </w:r>
+            <w:proofErr w:type="spellStart"/>
+            <w:r>
+              <w:rPr>
+                <w:rFonts w:ascii="Calibri" w:eastAsia="Times New Roman" w:hAnsi="Calibri" w:cs="Calibri"/>
+                <w:color w:val="000000"/>
+                <w:kern w:val="0"/>
+                <w:lang w:eastAsia="pt-BR"/>
+                <w14:ligatures w14:val="none"/>
+              </w:rPr>
+              <w:t>Catalog</w:t>
+            </w:r>
+            <w:proofErr w:type="spellEnd"/>
           </w:p>
         </w:tc>
         <w:tc>
           <w:tcPr>
-            <w:tcW w:w="4536" w:type="dxa"/>
+            <w:tcW w:w="4819" w:type="dxa"/>
             <w:hideMark/>
           </w:tcPr>
           <w:p>
@@ -559,7 +706,7 @@
                 <w:lang w:eastAsia="pt-BR"/>
                 <w14:ligatures w14:val="none"/>
               </w:rPr>
-              <w:t xml:space="preserve">A criptografia de metadados no AWS </w:t>
+              <w:t xml:space="preserve">Proteger os metadados armazenados no AWS </w:t>
             </w:r>
             <w:proofErr w:type="spellStart"/>
             <w:r>
@@ -603,13 +750,35 @@
                 <w:lang w:eastAsia="pt-BR"/>
                 <w14:ligatures w14:val="none"/>
               </w:rPr>
-              <w:t xml:space="preserve"> é crucial para proteger as informações sensíveis armazenadas nos metadados, prevenindo o acesso não autorizado e garantindo a confidencialidade dos dados.</w:t>
+              <w:t xml:space="preserve"> é essencial para manter a segurança e a confidencialidade das informações. A criptografia desses metadados é fundamental para prevenir acessos não autorizados e garantir a integridade das informações que o </w:t>
+            </w:r>
+            <w:proofErr w:type="spellStart"/>
+            <w:r>
+              <w:rPr>
+                <w:rFonts w:ascii="Calibri" w:eastAsia="Times New Roman" w:hAnsi="Calibri" w:cs="Calibri"/>
+                <w:color w:val="000000"/>
+                <w:kern w:val="0"/>
+                <w:lang w:eastAsia="pt-BR"/>
+                <w14:ligatures w14:val="none"/>
+              </w:rPr>
+              <w:t>Amazon</w:t>
+            </w:r>
+            <w:proofErr w:type="spellEnd"/>
+            <w:r>
+              <w:rPr>
+                <w:rFonts w:ascii="Calibri" w:eastAsia="Times New Roman" w:hAnsi="Calibri" w:cs="Calibri"/>
+                <w:color w:val="000000"/>
+                <w:kern w:val="0"/>
+                <w:lang w:eastAsia="pt-BR"/>
+                <w14:ligatures w14:val="none"/>
+              </w:rPr>
+              <w:t xml:space="preserve"> Athena utiliza para executar consultas em dados armazenados no S3. A utilização de criptografia robusta via AWS Key Management Service (KMS) ajuda a assegurar que somente usuários autorizados tenham acesso aos metadados sensíveis.</w:t>
             </w:r>
           </w:p>
         </w:tc>
         <w:tc>
           <w:tcPr>
-            <w:tcW w:w="2268" w:type="dxa"/>
+            <w:tcW w:w="1423" w:type="dxa"/>
             <w:hideMark/>
           </w:tcPr>
           <w:p>
@@ -637,7 +806,7 @@
         </w:tc>
         <w:tc>
           <w:tcPr>
-            <w:tcW w:w="1984" w:type="dxa"/>
+            <w:tcW w:w="1979" w:type="dxa"/>
             <w:hideMark/>
           </w:tcPr>
           <w:p>
@@ -670,7 +839,7 @@
         </w:trPr>
         <w:tc>
           <w:tcPr>
-            <w:tcW w:w="1413" w:type="dxa"/>
+            <w:tcW w:w="1980" w:type="dxa"/>
             <w:hideMark/>
           </w:tcPr>
           <w:p>
@@ -692,13 +861,35 @@
                 <w:lang w:eastAsia="pt-BR"/>
                 <w14:ligatures w14:val="none"/>
               </w:rPr>
-              <w:t>Athena_004</w:t>
+              <w:t xml:space="preserve">Criptografar Resultados de Consultas Armazenados no </w:t>
+            </w:r>
+            <w:proofErr w:type="spellStart"/>
+            <w:r>
+              <w:rPr>
+                <w:rFonts w:ascii="Calibri" w:eastAsia="Times New Roman" w:hAnsi="Calibri" w:cs="Calibri"/>
+                <w:color w:val="000000"/>
+                <w:kern w:val="0"/>
+                <w:lang w:eastAsia="pt-BR"/>
+                <w14:ligatures w14:val="none"/>
+              </w:rPr>
+              <w:t>Amazon</w:t>
+            </w:r>
+            <w:proofErr w:type="spellEnd"/>
+            <w:r>
+              <w:rPr>
+                <w:rFonts w:ascii="Calibri" w:eastAsia="Times New Roman" w:hAnsi="Calibri" w:cs="Calibri"/>
+                <w:color w:val="000000"/>
+                <w:kern w:val="0"/>
+                <w:lang w:eastAsia="pt-BR"/>
+                <w14:ligatures w14:val="none"/>
+              </w:rPr>
+              <w:t xml:space="preserve"> S3</w:t>
             </w:r>
           </w:p>
         </w:tc>
         <w:tc>
           <w:tcPr>
-            <w:tcW w:w="4536" w:type="dxa"/>
+            <w:tcW w:w="4819" w:type="dxa"/>
             <w:hideMark/>
           </w:tcPr>
           <w:p>
@@ -719,7 +910,7 @@
                 <w:lang w:eastAsia="pt-BR"/>
                 <w14:ligatures w14:val="none"/>
               </w:rPr>
-              <w:t xml:space="preserve">Criptografar os resultados das consultas armazenados no </w:t>
+              <w:t xml:space="preserve">A criptografia dos resultados das consultas armazenados no </w:t>
             </w:r>
             <w:proofErr w:type="spellStart"/>
             <w:r>
@@ -741,7 +932,7 @@
                 <w:lang w:eastAsia="pt-BR"/>
                 <w14:ligatures w14:val="none"/>
               </w:rPr>
-              <w:t xml:space="preserve"> S3 assegura a proteção dos dados processados pelo </w:t>
+              <w:t xml:space="preserve"> S3 é essencial para proteger os dados processados pelo </w:t>
             </w:r>
             <w:proofErr w:type="spellStart"/>
             <w:r>
@@ -763,13 +954,13 @@
                 <w:lang w:eastAsia="pt-BR"/>
                 <w14:ligatures w14:val="none"/>
               </w:rPr>
-              <w:t xml:space="preserve"> Athena, evitando a exposição de informações sensíveis e garantindo a confidencialidade dos dados.</w:t>
+              <w:t xml:space="preserve"> Athena. Isso evita a exposição de informações sensíveis e garante a confidencialidade dos dados, protegendo contra violações de segurança e exposições inadvertidas de informações críticas ou regulamentadas.</w:t>
             </w:r>
           </w:p>
         </w:tc>
         <w:tc>
           <w:tcPr>
-            <w:tcW w:w="2268" w:type="dxa"/>
+            <w:tcW w:w="1423" w:type="dxa"/>
             <w:hideMark/>
           </w:tcPr>
           <w:p>
@@ -797,7 +988,267 @@
         </w:tc>
         <w:tc>
           <w:tcPr>
-            <w:tcW w:w="1984" w:type="dxa"/>
+            <w:tcW w:w="1979" w:type="dxa"/>
+            <w:hideMark/>
+          </w:tcPr>
+          <w:p>
+            <w:pPr>
+              <w:jc w:val="center"/>
+              <w:rPr>
+                <w:rFonts w:ascii="Calibri" w:eastAsia="Times New Roman" w:hAnsi="Calibri" w:cs="Calibri"/>
+                <w:color w:val="000000"/>
+                <w:kern w:val="0"/>
+                <w:lang w:eastAsia="pt-BR"/>
+                <w14:ligatures w14:val="none"/>
+              </w:rPr>
+            </w:pPr>
+            <w:r>
+              <w:rPr>
+                <w:rFonts w:ascii="Calibri" w:eastAsia="Times New Roman" w:hAnsi="Calibri" w:cs="Calibri"/>
+                <w:color w:val="000000"/>
+                <w:kern w:val="0"/>
+                <w:lang w:eastAsia="pt-BR"/>
+                <w14:ligatures w14:val="none"/>
+              </w:rPr>
+              <w:t>TBD</w:t>
+            </w:r>
+          </w:p>
+        </w:tc>
+      </w:tr>
+      <w:tr>
+        <w:trPr>
+          <w:trHeight w:val="576"/>
+        </w:trPr>
+        <w:tc>
+          <w:tcPr>
+            <w:tcW w:w="1980" w:type="dxa"/>
+            <w:hideMark/>
+          </w:tcPr>
+          <w:p>
+            <w:pPr>
+              <w:jc w:val="center"/>
+              <w:rPr>
+                <w:rFonts w:ascii="Calibri" w:eastAsia="Times New Roman" w:hAnsi="Calibri" w:cs="Calibri"/>
+                <w:color w:val="000000"/>
+                <w:kern w:val="0"/>
+                <w:lang w:eastAsia="pt-BR"/>
+                <w14:ligatures w14:val="none"/>
+              </w:rPr>
+            </w:pPr>
+            <w:r>
+              <w:rPr>
+                <w:rFonts w:ascii="Calibri" w:eastAsia="Times New Roman" w:hAnsi="Calibri" w:cs="Calibri"/>
+                <w:color w:val="000000"/>
+                <w:kern w:val="0"/>
+                <w:lang w:eastAsia="pt-BR"/>
+                <w14:ligatures w14:val="none"/>
+              </w:rPr>
+              <w:t xml:space="preserve">Implementar Criptografia de Dados em Repouso para </w:t>
+            </w:r>
+            <w:proofErr w:type="spellStart"/>
+            <w:r>
+              <w:rPr>
+                <w:rFonts w:ascii="Calibri" w:eastAsia="Times New Roman" w:hAnsi="Calibri" w:cs="Calibri"/>
+                <w:color w:val="000000"/>
+                <w:kern w:val="0"/>
+                <w:lang w:eastAsia="pt-BR"/>
+                <w14:ligatures w14:val="none"/>
+              </w:rPr>
+              <w:t>Amazon</w:t>
+            </w:r>
+            <w:proofErr w:type="spellEnd"/>
+            <w:r>
+              <w:rPr>
+                <w:rFonts w:ascii="Calibri" w:eastAsia="Times New Roman" w:hAnsi="Calibri" w:cs="Calibri"/>
+                <w:color w:val="000000"/>
+                <w:kern w:val="0"/>
+                <w:lang w:eastAsia="pt-BR"/>
+                <w14:ligatures w14:val="none"/>
+              </w:rPr>
+              <w:t xml:space="preserve"> Athena e </w:t>
+            </w:r>
+            <w:proofErr w:type="spellStart"/>
+            <w:r>
+              <w:rPr>
+                <w:rFonts w:ascii="Calibri" w:eastAsia="Times New Roman" w:hAnsi="Calibri" w:cs="Calibri"/>
+                <w:color w:val="000000"/>
+                <w:kern w:val="0"/>
+                <w:lang w:eastAsia="pt-BR"/>
+                <w14:ligatures w14:val="none"/>
+              </w:rPr>
+              <w:t>Amazon</w:t>
+            </w:r>
+            <w:proofErr w:type="spellEnd"/>
+            <w:r>
+              <w:rPr>
+                <w:rFonts w:ascii="Calibri" w:eastAsia="Times New Roman" w:hAnsi="Calibri" w:cs="Calibri"/>
+                <w:color w:val="000000"/>
+                <w:kern w:val="0"/>
+                <w:lang w:eastAsia="pt-BR"/>
+                <w14:ligatures w14:val="none"/>
+              </w:rPr>
+              <w:t xml:space="preserve"> S3</w:t>
+            </w:r>
+          </w:p>
+        </w:tc>
+        <w:tc>
+          <w:tcPr>
+            <w:tcW w:w="4819" w:type="dxa"/>
+            <w:hideMark/>
+          </w:tcPr>
+          <w:p>
+            <w:pPr>
+              <w:rPr>
+                <w:rFonts w:ascii="Calibri" w:eastAsia="Times New Roman" w:hAnsi="Calibri" w:cs="Calibri"/>
+                <w:color w:val="000000"/>
+                <w:kern w:val="0"/>
+                <w:lang w:eastAsia="pt-BR"/>
+                <w14:ligatures w14:val="none"/>
+              </w:rPr>
+            </w:pPr>
+            <w:r>
+              <w:rPr>
+                <w:rFonts w:ascii="Calibri" w:eastAsia="Times New Roman" w:hAnsi="Calibri" w:cs="Calibri"/>
+                <w:color w:val="000000"/>
+                <w:kern w:val="0"/>
+                <w:lang w:eastAsia="pt-BR"/>
+                <w14:ligatures w14:val="none"/>
+              </w:rPr>
+              <w:t xml:space="preserve">A implementação de criptografia de dados em repouso é vital para proteger os dados armazenados no </w:t>
+            </w:r>
+            <w:proofErr w:type="spellStart"/>
+            <w:r>
+              <w:rPr>
+                <w:rFonts w:ascii="Calibri" w:eastAsia="Times New Roman" w:hAnsi="Calibri" w:cs="Calibri"/>
+                <w:color w:val="000000"/>
+                <w:kern w:val="0"/>
+                <w:lang w:eastAsia="pt-BR"/>
+                <w14:ligatures w14:val="none"/>
+              </w:rPr>
+              <w:t>Amazon</w:t>
+            </w:r>
+            <w:proofErr w:type="spellEnd"/>
+            <w:r>
+              <w:rPr>
+                <w:rFonts w:ascii="Calibri" w:eastAsia="Times New Roman" w:hAnsi="Calibri" w:cs="Calibri"/>
+                <w:color w:val="000000"/>
+                <w:kern w:val="0"/>
+                <w:lang w:eastAsia="pt-BR"/>
+                <w14:ligatures w14:val="none"/>
+              </w:rPr>
+              <w:t xml:space="preserve"> S3 usados pelo </w:t>
+            </w:r>
+            <w:proofErr w:type="spellStart"/>
+            <w:r>
+              <w:rPr>
+                <w:rFonts w:ascii="Calibri" w:eastAsia="Times New Roman" w:hAnsi="Calibri" w:cs="Calibri"/>
+                <w:color w:val="000000"/>
+                <w:kern w:val="0"/>
+                <w:lang w:eastAsia="pt-BR"/>
+                <w14:ligatures w14:val="none"/>
+              </w:rPr>
+              <w:t>Amazon</w:t>
+            </w:r>
+            <w:proofErr w:type="spellEnd"/>
+            <w:r>
+              <w:rPr>
+                <w:rFonts w:ascii="Calibri" w:eastAsia="Times New Roman" w:hAnsi="Calibri" w:cs="Calibri"/>
+                <w:color w:val="000000"/>
+                <w:kern w:val="0"/>
+                <w:lang w:eastAsia="pt-BR"/>
+                <w14:ligatures w14:val="none"/>
+              </w:rPr>
+              <w:t xml:space="preserve"> Athena, bem como os resultados das consultas gerados por ele. Isso garante a confidencialidade e a integridade dos dados ao prevenir o acesso não autorizado e proteger contra potenciais brechas de segurança. Além disso, a criptografia dos </w:t>
+            </w:r>
+            <w:r>
+              <w:rPr>
+                <w:rFonts w:ascii="Calibri" w:eastAsia="Times New Roman" w:hAnsi="Calibri" w:cs="Calibri"/>
+                <w:color w:val="000000"/>
+                <w:kern w:val="0"/>
+                <w:lang w:eastAsia="pt-BR"/>
+                <w14:ligatures w14:val="none"/>
+              </w:rPr>
+              <w:lastRenderedPageBreak/>
+              <w:t xml:space="preserve">metadados no AWS </w:t>
+            </w:r>
+            <w:proofErr w:type="spellStart"/>
+            <w:r>
+              <w:rPr>
+                <w:rFonts w:ascii="Calibri" w:eastAsia="Times New Roman" w:hAnsi="Calibri" w:cs="Calibri"/>
+                <w:color w:val="000000"/>
+                <w:kern w:val="0"/>
+                <w:lang w:eastAsia="pt-BR"/>
+                <w14:ligatures w14:val="none"/>
+              </w:rPr>
+              <w:t>Glue</w:t>
+            </w:r>
+            <w:proofErr w:type="spellEnd"/>
+            <w:r>
+              <w:rPr>
+                <w:rFonts w:ascii="Calibri" w:eastAsia="Times New Roman" w:hAnsi="Calibri" w:cs="Calibri"/>
+                <w:color w:val="000000"/>
+                <w:kern w:val="0"/>
+                <w:lang w:eastAsia="pt-BR"/>
+                <w14:ligatures w14:val="none"/>
+              </w:rPr>
+              <w:t xml:space="preserve"> Data </w:t>
+            </w:r>
+            <w:proofErr w:type="spellStart"/>
+            <w:r>
+              <w:rPr>
+                <w:rFonts w:ascii="Calibri" w:eastAsia="Times New Roman" w:hAnsi="Calibri" w:cs="Calibri"/>
+                <w:color w:val="000000"/>
+                <w:kern w:val="0"/>
+                <w:lang w:eastAsia="pt-BR"/>
+                <w14:ligatures w14:val="none"/>
+              </w:rPr>
+              <w:t>Catalog</w:t>
+            </w:r>
+            <w:proofErr w:type="spellEnd"/>
+            <w:r>
+              <w:rPr>
+                <w:rFonts w:ascii="Calibri" w:eastAsia="Times New Roman" w:hAnsi="Calibri" w:cs="Calibri"/>
+                <w:color w:val="000000"/>
+                <w:kern w:val="0"/>
+                <w:lang w:eastAsia="pt-BR"/>
+                <w14:ligatures w14:val="none"/>
+              </w:rPr>
+              <w:t xml:space="preserve"> é essencial para a segurança completa do ecossistema de dados.</w:t>
+            </w:r>
+          </w:p>
+        </w:tc>
+        <w:tc>
+          <w:tcPr>
+            <w:tcW w:w="1423" w:type="dxa"/>
+            <w:hideMark/>
+          </w:tcPr>
+          <w:p>
+            <w:pPr>
+              <w:jc w:val="center"/>
+              <w:rPr>
+                <w:rFonts w:ascii="Calibri" w:eastAsia="Times New Roman" w:hAnsi="Calibri" w:cs="Calibri"/>
+                <w:color w:val="000000"/>
+                <w:kern w:val="0"/>
+                <w:lang w:eastAsia="pt-BR"/>
+                <w14:ligatures w14:val="none"/>
+              </w:rPr>
+            </w:pPr>
+            <w:r>
+              <w:rPr>
+                <w:rFonts w:ascii="Calibri" w:eastAsia="Times New Roman" w:hAnsi="Calibri" w:cs="Calibri"/>
+                <w:color w:val="000000"/>
+                <w:kern w:val="0"/>
+                <w:lang w:eastAsia="pt-BR"/>
+                <w14:ligatures w14:val="none"/>
+              </w:rPr>
+              <w:lastRenderedPageBreak/>
+              <w:t>TBD</w:t>
+            </w:r>
+          </w:p>
+        </w:tc>
+        <w:tc>
+          <w:tcPr>
+            <w:tcW w:w="1979" w:type="dxa"/>
             <w:hideMark/>
           </w:tcPr>
           <w:p>
@@ -830,7 +1281,7 @@
         </w:trPr>
         <w:tc>
           <w:tcPr>
-            <w:tcW w:w="1413" w:type="dxa"/>
+            <w:tcW w:w="1980" w:type="dxa"/>
             <w:hideMark/>
           </w:tcPr>
           <w:p>
@@ -852,13 +1303,13 @@
                 <w:lang w:eastAsia="pt-BR"/>
                 <w14:ligatures w14:val="none"/>
               </w:rPr>
-              <w:t>Athena_005</w:t>
+              <w:t>Athena_011</w:t>
             </w:r>
           </w:p>
         </w:tc>
         <w:tc>
           <w:tcPr>
-            <w:tcW w:w="4536" w:type="dxa"/>
+            <w:tcW w:w="4819" w:type="dxa"/>
             <w:hideMark/>
           </w:tcPr>
           <w:p>
@@ -879,7 +1330,7 @@
                 <w:lang w:eastAsia="pt-BR"/>
                 <w14:ligatures w14:val="none"/>
               </w:rPr>
-              <w:t xml:space="preserve">Utilizar workgroups no </w:t>
+              <w:t xml:space="preserve">Proteger os dados durante a transmissão entre o </w:t>
             </w:r>
             <w:proofErr w:type="spellStart"/>
             <w:r>
@@ -901,24 +1352,35 @@
                 <w:lang w:eastAsia="pt-BR"/>
                 <w14:ligatures w14:val="none"/>
               </w:rPr>
-              <w:t xml:space="preserve"> Athena permite restringir o acesso a consultas salvas, garantindo que apenas usuários autorizados possam visualizar ou executar essas consultas, o </w:t>
-            </w:r>
-            <w:r>
-              <w:rPr>
-                <w:rFonts w:ascii="Calibri" w:eastAsia="Times New Roman" w:hAnsi="Calibri" w:cs="Calibri"/>
-                <w:color w:val="000000"/>
-                <w:kern w:val="0"/>
-                <w:lang w:eastAsia="pt-BR"/>
-                <w14:ligatures w14:val="none"/>
-              </w:rPr>
-              <w:lastRenderedPageBreak/>
-              <w:t>que ajuda a proteger as informações sensíveis e a manter a governança de dados.</w:t>
+              <w:t xml:space="preserve"> Athena e o </w:t>
+            </w:r>
+            <w:proofErr w:type="spellStart"/>
+            <w:r>
+              <w:rPr>
+                <w:rFonts w:ascii="Calibri" w:eastAsia="Times New Roman" w:hAnsi="Calibri" w:cs="Calibri"/>
+                <w:color w:val="000000"/>
+                <w:kern w:val="0"/>
+                <w:lang w:eastAsia="pt-BR"/>
+                <w14:ligatures w14:val="none"/>
+              </w:rPr>
+              <w:t>Amazon</w:t>
+            </w:r>
+            <w:proofErr w:type="spellEnd"/>
+            <w:r>
+              <w:rPr>
+                <w:rFonts w:ascii="Calibri" w:eastAsia="Times New Roman" w:hAnsi="Calibri" w:cs="Calibri"/>
+                <w:color w:val="000000"/>
+                <w:kern w:val="0"/>
+                <w:lang w:eastAsia="pt-BR"/>
+                <w14:ligatures w14:val="none"/>
+              </w:rPr>
+              <w:t xml:space="preserve"> S3, e entre o Athena e as aplicações dos clientes, é crucial para evitar interceptações e acessos não autorizados. A utilização de criptografia TLS assegura a integridade e confidencialidade dos dados em trânsito, mitigando o risco de exposição durante a transferência.</w:t>
             </w:r>
           </w:p>
         </w:tc>
         <w:tc>
           <w:tcPr>
-            <w:tcW w:w="2268" w:type="dxa"/>
+            <w:tcW w:w="1423" w:type="dxa"/>
             <w:hideMark/>
           </w:tcPr>
           <w:p>
@@ -940,14 +1402,13 @@
                 <w:lang w:eastAsia="pt-BR"/>
                 <w14:ligatures w14:val="none"/>
               </w:rPr>
-              <w:lastRenderedPageBreak/>
               <w:t>TBD</w:t>
             </w:r>
           </w:p>
         </w:tc>
         <w:tc>
           <w:tcPr>
-            <w:tcW w:w="1984" w:type="dxa"/>
+            <w:tcW w:w="1979" w:type="dxa"/>
             <w:hideMark/>
           </w:tcPr>
           <w:p>
@@ -974,909 +1435,19 @@
           </w:p>
         </w:tc>
       </w:tr>
-      <w:tr>
-        <w:trPr>
-          <w:trHeight w:val="864"/>
-        </w:trPr>
-        <w:tc>
-          <w:tcPr>
-            <w:tcW w:w="1413" w:type="dxa"/>
-            <w:hideMark/>
-          </w:tcPr>
-          <w:p>
-            <w:pPr>
-              <w:jc w:val="center"/>
-              <w:rPr>
-                <w:rFonts w:ascii="Calibri" w:eastAsia="Times New Roman" w:hAnsi="Calibri" w:cs="Calibri"/>
-                <w:color w:val="000000"/>
-                <w:kern w:val="0"/>
-                <w:lang w:eastAsia="pt-BR"/>
-                <w14:ligatures w14:val="none"/>
-              </w:rPr>
-            </w:pPr>
-            <w:r>
-              <w:rPr>
-                <w:rFonts w:ascii="Calibri" w:eastAsia="Times New Roman" w:hAnsi="Calibri" w:cs="Calibri"/>
-                <w:color w:val="000000"/>
-                <w:kern w:val="0"/>
-                <w:lang w:eastAsia="pt-BR"/>
-                <w14:ligatures w14:val="none"/>
-              </w:rPr>
-              <w:t>Athena_006</w:t>
-            </w:r>
-          </w:p>
-        </w:tc>
-        <w:tc>
-          <w:tcPr>
-            <w:tcW w:w="4536" w:type="dxa"/>
-            <w:hideMark/>
-          </w:tcPr>
-          <w:p>
-            <w:pPr>
-              <w:rPr>
-                <w:rFonts w:ascii="Calibri" w:eastAsia="Times New Roman" w:hAnsi="Calibri" w:cs="Calibri"/>
-                <w:color w:val="000000"/>
-                <w:kern w:val="0"/>
-                <w:lang w:eastAsia="pt-BR"/>
-                <w14:ligatures w14:val="none"/>
-              </w:rPr>
-            </w:pPr>
-            <w:r>
-              <w:rPr>
-                <w:rFonts w:ascii="Calibri" w:eastAsia="Times New Roman" w:hAnsi="Calibri" w:cs="Calibri"/>
-                <w:color w:val="000000"/>
-                <w:kern w:val="0"/>
-                <w:lang w:eastAsia="pt-BR"/>
-                <w14:ligatures w14:val="none"/>
-              </w:rPr>
-              <w:t xml:space="preserve">Restringir o acesso às operações do </w:t>
-            </w:r>
-            <w:proofErr w:type="spellStart"/>
-            <w:r>
-              <w:rPr>
-                <w:rFonts w:ascii="Calibri" w:eastAsia="Times New Roman" w:hAnsi="Calibri" w:cs="Calibri"/>
-                <w:color w:val="000000"/>
-                <w:kern w:val="0"/>
-                <w:lang w:eastAsia="pt-BR"/>
-                <w14:ligatures w14:val="none"/>
-              </w:rPr>
-              <w:t>Amazon</w:t>
-            </w:r>
-            <w:proofErr w:type="spellEnd"/>
-            <w:r>
-              <w:rPr>
-                <w:rFonts w:ascii="Calibri" w:eastAsia="Times New Roman" w:hAnsi="Calibri" w:cs="Calibri"/>
-                <w:color w:val="000000"/>
-                <w:kern w:val="0"/>
-                <w:lang w:eastAsia="pt-BR"/>
-                <w14:ligatures w14:val="none"/>
-              </w:rPr>
-              <w:t xml:space="preserve"> Athena com políticas IAM assegura que apenas usuários e sistemas autorizados possam executar operações específicas, protegendo os dados e recursos contra acessos e modificações não autorizadas.</w:t>
-            </w:r>
-          </w:p>
-        </w:tc>
-        <w:tc>
-          <w:tcPr>
-            <w:tcW w:w="2268" w:type="dxa"/>
-            <w:hideMark/>
-          </w:tcPr>
-          <w:p>
-            <w:pPr>
-              <w:jc w:val="center"/>
-              <w:rPr>
-                <w:rFonts w:ascii="Calibri" w:eastAsia="Times New Roman" w:hAnsi="Calibri" w:cs="Calibri"/>
-                <w:color w:val="000000"/>
-                <w:kern w:val="0"/>
-                <w:lang w:eastAsia="pt-BR"/>
-                <w14:ligatures w14:val="none"/>
-              </w:rPr>
-            </w:pPr>
-            <w:r>
-              <w:rPr>
-                <w:rFonts w:ascii="Calibri" w:eastAsia="Times New Roman" w:hAnsi="Calibri" w:cs="Calibri"/>
-                <w:color w:val="000000"/>
-                <w:kern w:val="0"/>
-                <w:lang w:eastAsia="pt-BR"/>
-                <w14:ligatures w14:val="none"/>
-              </w:rPr>
-              <w:t>TBD</w:t>
-            </w:r>
-          </w:p>
-        </w:tc>
-        <w:tc>
-          <w:tcPr>
-            <w:tcW w:w="1984" w:type="dxa"/>
-            <w:hideMark/>
-          </w:tcPr>
-          <w:p>
-            <w:pPr>
-              <w:jc w:val="center"/>
-              <w:rPr>
-                <w:rFonts w:ascii="Calibri" w:eastAsia="Times New Roman" w:hAnsi="Calibri" w:cs="Calibri"/>
-                <w:color w:val="000000"/>
-                <w:kern w:val="0"/>
-                <w:lang w:eastAsia="pt-BR"/>
-                <w14:ligatures w14:val="none"/>
-              </w:rPr>
-            </w:pPr>
-            <w:r>
-              <w:rPr>
-                <w:rFonts w:ascii="Calibri" w:eastAsia="Times New Roman" w:hAnsi="Calibri" w:cs="Calibri"/>
-                <w:color w:val="000000"/>
-                <w:kern w:val="0"/>
-                <w:lang w:eastAsia="pt-BR"/>
-                <w14:ligatures w14:val="none"/>
-              </w:rPr>
-              <w:t>TBD</w:t>
-            </w:r>
-          </w:p>
-        </w:tc>
-      </w:tr>
-      <w:tr>
-        <w:trPr>
-          <w:trHeight w:val="864"/>
-        </w:trPr>
-        <w:tc>
-          <w:tcPr>
-            <w:tcW w:w="1413" w:type="dxa"/>
-            <w:hideMark/>
-          </w:tcPr>
-          <w:p>
-            <w:pPr>
-              <w:jc w:val="center"/>
-              <w:rPr>
-                <w:rFonts w:ascii="Calibri" w:eastAsia="Times New Roman" w:hAnsi="Calibri" w:cs="Calibri"/>
-                <w:color w:val="000000"/>
-                <w:kern w:val="0"/>
-                <w:lang w:eastAsia="pt-BR"/>
-                <w14:ligatures w14:val="none"/>
-              </w:rPr>
-            </w:pPr>
-            <w:r>
-              <w:rPr>
-                <w:rFonts w:ascii="Calibri" w:eastAsia="Times New Roman" w:hAnsi="Calibri" w:cs="Calibri"/>
-                <w:color w:val="000000"/>
-                <w:kern w:val="0"/>
-                <w:lang w:eastAsia="pt-BR"/>
-                <w14:ligatures w14:val="none"/>
-              </w:rPr>
-              <w:t>Athena_007</w:t>
-            </w:r>
-          </w:p>
-        </w:tc>
-        <w:tc>
-          <w:tcPr>
-            <w:tcW w:w="4536" w:type="dxa"/>
-            <w:hideMark/>
-          </w:tcPr>
-          <w:p>
-            <w:pPr>
-              <w:rPr>
-                <w:rFonts w:ascii="Calibri" w:eastAsia="Times New Roman" w:hAnsi="Calibri" w:cs="Calibri"/>
-                <w:color w:val="000000"/>
-                <w:kern w:val="0"/>
-                <w:lang w:eastAsia="pt-BR"/>
-                <w14:ligatures w14:val="none"/>
-              </w:rPr>
-            </w:pPr>
-            <w:r>
-              <w:rPr>
-                <w:rFonts w:ascii="Calibri" w:eastAsia="Times New Roman" w:hAnsi="Calibri" w:cs="Calibri"/>
-                <w:color w:val="000000"/>
-                <w:kern w:val="0"/>
-                <w:lang w:eastAsia="pt-BR"/>
-                <w14:ligatures w14:val="none"/>
-              </w:rPr>
-              <w:t xml:space="preserve">Utilizar políticas gerenciadas pelo </w:t>
-            </w:r>
-            <w:proofErr w:type="spellStart"/>
-            <w:r>
-              <w:rPr>
-                <w:rFonts w:ascii="Calibri" w:eastAsia="Times New Roman" w:hAnsi="Calibri" w:cs="Calibri"/>
-                <w:color w:val="000000"/>
-                <w:kern w:val="0"/>
-                <w:lang w:eastAsia="pt-BR"/>
-                <w14:ligatures w14:val="none"/>
-              </w:rPr>
-              <w:t>Amazon</w:t>
-            </w:r>
-            <w:proofErr w:type="spellEnd"/>
-            <w:r>
-              <w:rPr>
-                <w:rFonts w:ascii="Calibri" w:eastAsia="Times New Roman" w:hAnsi="Calibri" w:cs="Calibri"/>
-                <w:color w:val="000000"/>
-                <w:kern w:val="0"/>
-                <w:lang w:eastAsia="pt-BR"/>
-                <w14:ligatures w14:val="none"/>
-              </w:rPr>
-              <w:t xml:space="preserve"> Athena ajuda a simplificar a administração de permissões, assegurando que as atualizações de segurança e de funcionalidades sejam aplicadas de forma consistente e eficiente.</w:t>
-            </w:r>
-          </w:p>
-        </w:tc>
-        <w:tc>
-          <w:tcPr>
-            <w:tcW w:w="2268" w:type="dxa"/>
-            <w:hideMark/>
-          </w:tcPr>
-          <w:p>
-            <w:pPr>
-              <w:jc w:val="center"/>
-              <w:rPr>
-                <w:rFonts w:ascii="Calibri" w:eastAsia="Times New Roman" w:hAnsi="Calibri" w:cs="Calibri"/>
-                <w:color w:val="000000"/>
-                <w:kern w:val="0"/>
-                <w:lang w:eastAsia="pt-BR"/>
-                <w14:ligatures w14:val="none"/>
-              </w:rPr>
-            </w:pPr>
-            <w:r>
-              <w:rPr>
-                <w:rFonts w:ascii="Calibri" w:eastAsia="Times New Roman" w:hAnsi="Calibri" w:cs="Calibri"/>
-                <w:color w:val="000000"/>
-                <w:kern w:val="0"/>
-                <w:lang w:eastAsia="pt-BR"/>
-                <w14:ligatures w14:val="none"/>
-              </w:rPr>
-              <w:t>TBD</w:t>
-            </w:r>
-          </w:p>
-        </w:tc>
-        <w:tc>
-          <w:tcPr>
-            <w:tcW w:w="1984" w:type="dxa"/>
-            <w:hideMark/>
-          </w:tcPr>
-          <w:p>
-            <w:pPr>
-              <w:jc w:val="center"/>
-              <w:rPr>
-                <w:rFonts w:ascii="Calibri" w:eastAsia="Times New Roman" w:hAnsi="Calibri" w:cs="Calibri"/>
-                <w:color w:val="000000"/>
-                <w:kern w:val="0"/>
-                <w:lang w:eastAsia="pt-BR"/>
-                <w14:ligatures w14:val="none"/>
-              </w:rPr>
-            </w:pPr>
-            <w:r>
-              <w:rPr>
-                <w:rFonts w:ascii="Calibri" w:eastAsia="Times New Roman" w:hAnsi="Calibri" w:cs="Calibri"/>
-                <w:color w:val="000000"/>
-                <w:kern w:val="0"/>
-                <w:lang w:eastAsia="pt-BR"/>
-                <w14:ligatures w14:val="none"/>
-              </w:rPr>
-              <w:t>TBD</w:t>
-            </w:r>
-          </w:p>
-        </w:tc>
-      </w:tr>
-      <w:tr>
-        <w:trPr>
-          <w:trHeight w:val="864"/>
-        </w:trPr>
-        <w:tc>
-          <w:tcPr>
-            <w:tcW w:w="1413" w:type="dxa"/>
-            <w:hideMark/>
-          </w:tcPr>
-          <w:p>
-            <w:pPr>
-              <w:jc w:val="center"/>
-              <w:rPr>
-                <w:rFonts w:ascii="Calibri" w:eastAsia="Times New Roman" w:hAnsi="Calibri" w:cs="Calibri"/>
-                <w:color w:val="000000"/>
-                <w:kern w:val="0"/>
-                <w:lang w:eastAsia="pt-BR"/>
-                <w14:ligatures w14:val="none"/>
-              </w:rPr>
-            </w:pPr>
-            <w:r>
-              <w:rPr>
-                <w:rFonts w:ascii="Calibri" w:eastAsia="Times New Roman" w:hAnsi="Calibri" w:cs="Calibri"/>
-                <w:color w:val="000000"/>
-                <w:kern w:val="0"/>
-                <w:lang w:eastAsia="pt-BR"/>
-                <w14:ligatures w14:val="none"/>
-              </w:rPr>
-              <w:t>Athena_008</w:t>
-            </w:r>
-          </w:p>
-        </w:tc>
-        <w:tc>
-          <w:tcPr>
-            <w:tcW w:w="4536" w:type="dxa"/>
-            <w:hideMark/>
-          </w:tcPr>
-          <w:p>
-            <w:pPr>
-              <w:rPr>
-                <w:rFonts w:ascii="Calibri" w:eastAsia="Times New Roman" w:hAnsi="Calibri" w:cs="Calibri"/>
-                <w:color w:val="000000"/>
-                <w:kern w:val="0"/>
-                <w:lang w:eastAsia="pt-BR"/>
-                <w14:ligatures w14:val="none"/>
-              </w:rPr>
-            </w:pPr>
-            <w:r>
-              <w:rPr>
-                <w:rFonts w:ascii="Calibri" w:eastAsia="Times New Roman" w:hAnsi="Calibri" w:cs="Calibri"/>
-                <w:color w:val="000000"/>
-                <w:kern w:val="0"/>
-                <w:lang w:eastAsia="pt-BR"/>
-                <w14:ligatures w14:val="none"/>
-              </w:rPr>
-              <w:t xml:space="preserve">A definição de políticas com permissões granulares para ações específicas do </w:t>
-            </w:r>
-            <w:proofErr w:type="spellStart"/>
-            <w:r>
-              <w:rPr>
-                <w:rFonts w:ascii="Calibri" w:eastAsia="Times New Roman" w:hAnsi="Calibri" w:cs="Calibri"/>
-                <w:color w:val="000000"/>
-                <w:kern w:val="0"/>
-                <w:lang w:eastAsia="pt-BR"/>
-                <w14:ligatures w14:val="none"/>
-              </w:rPr>
-              <w:t>Amazon</w:t>
-            </w:r>
-            <w:proofErr w:type="spellEnd"/>
-            <w:r>
-              <w:rPr>
-                <w:rFonts w:ascii="Calibri" w:eastAsia="Times New Roman" w:hAnsi="Calibri" w:cs="Calibri"/>
-                <w:color w:val="000000"/>
-                <w:kern w:val="0"/>
-                <w:lang w:eastAsia="pt-BR"/>
-                <w14:ligatures w14:val="none"/>
-              </w:rPr>
-              <w:t xml:space="preserve"> Athena permite um controle mais preciso sobre o acesso e as operações, garantindo que os usuários tenham apenas as permissões necessárias para realizar suas tarefas.</w:t>
-            </w:r>
-          </w:p>
-        </w:tc>
-        <w:tc>
-          <w:tcPr>
-            <w:tcW w:w="2268" w:type="dxa"/>
-            <w:hideMark/>
-          </w:tcPr>
-          <w:p>
-            <w:pPr>
-              <w:jc w:val="center"/>
-              <w:rPr>
-                <w:rFonts w:ascii="Calibri" w:eastAsia="Times New Roman" w:hAnsi="Calibri" w:cs="Calibri"/>
-                <w:color w:val="000000"/>
-                <w:kern w:val="0"/>
-                <w:lang w:eastAsia="pt-BR"/>
-                <w14:ligatures w14:val="none"/>
-              </w:rPr>
-            </w:pPr>
-            <w:r>
-              <w:rPr>
-                <w:rFonts w:ascii="Calibri" w:eastAsia="Times New Roman" w:hAnsi="Calibri" w:cs="Calibri"/>
-                <w:color w:val="000000"/>
-                <w:kern w:val="0"/>
-                <w:lang w:eastAsia="pt-BR"/>
-                <w14:ligatures w14:val="none"/>
-              </w:rPr>
-              <w:t>TBD</w:t>
-            </w:r>
-          </w:p>
-        </w:tc>
-        <w:tc>
-          <w:tcPr>
-            <w:tcW w:w="1984" w:type="dxa"/>
-            <w:hideMark/>
-          </w:tcPr>
-          <w:p>
-            <w:pPr>
-              <w:jc w:val="center"/>
-              <w:rPr>
-                <w:rFonts w:ascii="Calibri" w:eastAsia="Times New Roman" w:hAnsi="Calibri" w:cs="Calibri"/>
-                <w:color w:val="000000"/>
-                <w:kern w:val="0"/>
-                <w:lang w:eastAsia="pt-BR"/>
-                <w14:ligatures w14:val="none"/>
-              </w:rPr>
-            </w:pPr>
-            <w:r>
-              <w:rPr>
-                <w:rFonts w:ascii="Calibri" w:eastAsia="Times New Roman" w:hAnsi="Calibri" w:cs="Calibri"/>
-                <w:color w:val="000000"/>
-                <w:kern w:val="0"/>
-                <w:lang w:eastAsia="pt-BR"/>
-                <w14:ligatures w14:val="none"/>
-              </w:rPr>
-              <w:t>TBD</w:t>
-            </w:r>
-          </w:p>
-        </w:tc>
-      </w:tr>
-      <w:tr>
-        <w:trPr>
-          <w:trHeight w:val="864"/>
-        </w:trPr>
-        <w:tc>
-          <w:tcPr>
-            <w:tcW w:w="1413" w:type="dxa"/>
-            <w:hideMark/>
-          </w:tcPr>
-          <w:p>
-            <w:pPr>
-              <w:jc w:val="center"/>
-              <w:rPr>
-                <w:rFonts w:ascii="Calibri" w:eastAsia="Times New Roman" w:hAnsi="Calibri" w:cs="Calibri"/>
-                <w:color w:val="000000"/>
-                <w:kern w:val="0"/>
-                <w:lang w:eastAsia="pt-BR"/>
-                <w14:ligatures w14:val="none"/>
-              </w:rPr>
-            </w:pPr>
-            <w:r>
-              <w:rPr>
-                <w:rFonts w:ascii="Calibri" w:eastAsia="Times New Roman" w:hAnsi="Calibri" w:cs="Calibri"/>
-                <w:color w:val="000000"/>
-                <w:kern w:val="0"/>
-                <w:lang w:eastAsia="pt-BR"/>
-                <w14:ligatures w14:val="none"/>
-              </w:rPr>
-              <w:t>Athena_009</w:t>
-            </w:r>
-          </w:p>
-        </w:tc>
-        <w:tc>
-          <w:tcPr>
-            <w:tcW w:w="4536" w:type="dxa"/>
-            <w:hideMark/>
-          </w:tcPr>
-          <w:p>
-            <w:pPr>
-              <w:rPr>
-                <w:rFonts w:ascii="Calibri" w:eastAsia="Times New Roman" w:hAnsi="Calibri" w:cs="Calibri"/>
-                <w:color w:val="000000"/>
-                <w:kern w:val="0"/>
-                <w:lang w:eastAsia="pt-BR"/>
-                <w14:ligatures w14:val="none"/>
-              </w:rPr>
-            </w:pPr>
-            <w:r>
-              <w:rPr>
-                <w:rFonts w:ascii="Calibri" w:eastAsia="Times New Roman" w:hAnsi="Calibri" w:cs="Calibri"/>
-                <w:color w:val="000000"/>
-                <w:kern w:val="0"/>
-                <w:lang w:eastAsia="pt-BR"/>
-                <w14:ligatures w14:val="none"/>
-              </w:rPr>
-              <w:t xml:space="preserve">Conceder acesso apropriado ao local do </w:t>
-            </w:r>
-            <w:proofErr w:type="spellStart"/>
-            <w:r>
-              <w:rPr>
-                <w:rFonts w:ascii="Calibri" w:eastAsia="Times New Roman" w:hAnsi="Calibri" w:cs="Calibri"/>
-                <w:color w:val="000000"/>
-                <w:kern w:val="0"/>
-                <w:lang w:eastAsia="pt-BR"/>
-                <w14:ligatures w14:val="none"/>
-              </w:rPr>
-              <w:t>Amazon</w:t>
-            </w:r>
-            <w:proofErr w:type="spellEnd"/>
-            <w:r>
-              <w:rPr>
-                <w:rFonts w:ascii="Calibri" w:eastAsia="Times New Roman" w:hAnsi="Calibri" w:cs="Calibri"/>
-                <w:color w:val="000000"/>
-                <w:kern w:val="0"/>
-                <w:lang w:eastAsia="pt-BR"/>
-                <w14:ligatures w14:val="none"/>
-              </w:rPr>
-              <w:t xml:space="preserve"> S3 onde os dados são armazenados é essencial para garantir que os usuários e serviços do </w:t>
-            </w:r>
-            <w:proofErr w:type="spellStart"/>
-            <w:r>
-              <w:rPr>
-                <w:rFonts w:ascii="Calibri" w:eastAsia="Times New Roman" w:hAnsi="Calibri" w:cs="Calibri"/>
-                <w:color w:val="000000"/>
-                <w:kern w:val="0"/>
-                <w:lang w:eastAsia="pt-BR"/>
-                <w14:ligatures w14:val="none"/>
-              </w:rPr>
-              <w:t>Amazon</w:t>
-            </w:r>
-            <w:proofErr w:type="spellEnd"/>
-            <w:r>
-              <w:rPr>
-                <w:rFonts w:ascii="Calibri" w:eastAsia="Times New Roman" w:hAnsi="Calibri" w:cs="Calibri"/>
-                <w:color w:val="000000"/>
-                <w:kern w:val="0"/>
-                <w:lang w:eastAsia="pt-BR"/>
-                <w14:ligatures w14:val="none"/>
-              </w:rPr>
-              <w:t xml:space="preserve"> Athena tenham as permissões necessárias para acessar e processar os dados, sem expor informações sensíveis a entidades não autorizadas.</w:t>
-            </w:r>
-          </w:p>
-        </w:tc>
-        <w:tc>
-          <w:tcPr>
-            <w:tcW w:w="2268" w:type="dxa"/>
-            <w:hideMark/>
-          </w:tcPr>
-          <w:p>
-            <w:pPr>
-              <w:jc w:val="center"/>
-              <w:rPr>
-                <w:rFonts w:ascii="Calibri" w:eastAsia="Times New Roman" w:hAnsi="Calibri" w:cs="Calibri"/>
-                <w:color w:val="000000"/>
-                <w:kern w:val="0"/>
-                <w:lang w:eastAsia="pt-BR"/>
-                <w14:ligatures w14:val="none"/>
-              </w:rPr>
-            </w:pPr>
-            <w:r>
-              <w:rPr>
-                <w:rFonts w:ascii="Calibri" w:eastAsia="Times New Roman" w:hAnsi="Calibri" w:cs="Calibri"/>
-                <w:color w:val="000000"/>
-                <w:kern w:val="0"/>
-                <w:lang w:eastAsia="pt-BR"/>
-                <w14:ligatures w14:val="none"/>
-              </w:rPr>
-              <w:t>TBD</w:t>
-            </w:r>
-          </w:p>
-        </w:tc>
-        <w:tc>
-          <w:tcPr>
-            <w:tcW w:w="1984" w:type="dxa"/>
-            <w:hideMark/>
-          </w:tcPr>
-          <w:p>
-            <w:pPr>
-              <w:jc w:val="center"/>
-              <w:rPr>
-                <w:rFonts w:ascii="Calibri" w:eastAsia="Times New Roman" w:hAnsi="Calibri" w:cs="Calibri"/>
-                <w:color w:val="000000"/>
-                <w:kern w:val="0"/>
-                <w:lang w:eastAsia="pt-BR"/>
-                <w14:ligatures w14:val="none"/>
-              </w:rPr>
-            </w:pPr>
-            <w:r>
-              <w:rPr>
-                <w:rFonts w:ascii="Calibri" w:eastAsia="Times New Roman" w:hAnsi="Calibri" w:cs="Calibri"/>
-                <w:color w:val="000000"/>
-                <w:kern w:val="0"/>
-                <w:lang w:eastAsia="pt-BR"/>
-                <w14:ligatures w14:val="none"/>
-              </w:rPr>
-              <w:t>TBD</w:t>
-            </w:r>
-          </w:p>
-        </w:tc>
-      </w:tr>
-      <w:tr>
-        <w:trPr>
-          <w:trHeight w:val="576"/>
-        </w:trPr>
-        <w:tc>
-          <w:tcPr>
-            <w:tcW w:w="1413" w:type="dxa"/>
-            <w:hideMark/>
-          </w:tcPr>
-          <w:p>
-            <w:pPr>
-              <w:jc w:val="center"/>
-              <w:rPr>
-                <w:rFonts w:ascii="Calibri" w:eastAsia="Times New Roman" w:hAnsi="Calibri" w:cs="Calibri"/>
-                <w:color w:val="000000"/>
-                <w:kern w:val="0"/>
-                <w:lang w:eastAsia="pt-BR"/>
-                <w14:ligatures w14:val="none"/>
-              </w:rPr>
-            </w:pPr>
-            <w:r>
-              <w:rPr>
-                <w:rFonts w:ascii="Calibri" w:eastAsia="Times New Roman" w:hAnsi="Calibri" w:cs="Calibri"/>
-                <w:color w:val="000000"/>
-                <w:kern w:val="0"/>
-                <w:lang w:eastAsia="pt-BR"/>
-                <w14:ligatures w14:val="none"/>
-              </w:rPr>
-              <w:t>Athena_010</w:t>
-            </w:r>
-          </w:p>
-        </w:tc>
-        <w:tc>
-          <w:tcPr>
-            <w:tcW w:w="4536" w:type="dxa"/>
-            <w:hideMark/>
-          </w:tcPr>
-          <w:p>
-            <w:pPr>
-              <w:rPr>
-                <w:rFonts w:ascii="Calibri" w:eastAsia="Times New Roman" w:hAnsi="Calibri" w:cs="Calibri"/>
-                <w:color w:val="000000"/>
-                <w:kern w:val="0"/>
-                <w:lang w:eastAsia="pt-BR"/>
-                <w14:ligatures w14:val="none"/>
-              </w:rPr>
-            </w:pPr>
-            <w:r>
-              <w:rPr>
-                <w:rFonts w:ascii="Calibri" w:eastAsia="Times New Roman" w:hAnsi="Calibri" w:cs="Calibri"/>
-                <w:color w:val="000000"/>
-                <w:kern w:val="0"/>
-                <w:lang w:eastAsia="pt-BR"/>
-                <w14:ligatures w14:val="none"/>
-              </w:rPr>
-              <w:t xml:space="preserve">Proteger os dados armazenados no </w:t>
-            </w:r>
-            <w:proofErr w:type="spellStart"/>
-            <w:r>
-              <w:rPr>
-                <w:rFonts w:ascii="Calibri" w:eastAsia="Times New Roman" w:hAnsi="Calibri" w:cs="Calibri"/>
-                <w:color w:val="000000"/>
-                <w:kern w:val="0"/>
-                <w:lang w:eastAsia="pt-BR"/>
-                <w14:ligatures w14:val="none"/>
-              </w:rPr>
-              <w:t>Amazon</w:t>
-            </w:r>
-            <w:proofErr w:type="spellEnd"/>
-            <w:r>
-              <w:rPr>
-                <w:rFonts w:ascii="Calibri" w:eastAsia="Times New Roman" w:hAnsi="Calibri" w:cs="Calibri"/>
-                <w:color w:val="000000"/>
-                <w:kern w:val="0"/>
-                <w:lang w:eastAsia="pt-BR"/>
-                <w14:ligatures w14:val="none"/>
-              </w:rPr>
-              <w:t xml:space="preserve"> S3 e os resultados das consultas do </w:t>
-            </w:r>
-            <w:proofErr w:type="spellStart"/>
-            <w:r>
-              <w:rPr>
-                <w:rFonts w:ascii="Calibri" w:eastAsia="Times New Roman" w:hAnsi="Calibri" w:cs="Calibri"/>
-                <w:color w:val="000000"/>
-                <w:kern w:val="0"/>
-                <w:lang w:eastAsia="pt-BR"/>
-                <w14:ligatures w14:val="none"/>
-              </w:rPr>
-              <w:t>Amazon</w:t>
-            </w:r>
-            <w:proofErr w:type="spellEnd"/>
-            <w:r>
-              <w:rPr>
-                <w:rFonts w:ascii="Calibri" w:eastAsia="Times New Roman" w:hAnsi="Calibri" w:cs="Calibri"/>
-                <w:color w:val="000000"/>
-                <w:kern w:val="0"/>
-                <w:lang w:eastAsia="pt-BR"/>
-                <w14:ligatures w14:val="none"/>
-              </w:rPr>
-              <w:t xml:space="preserve"> Athena contra acessos não autorizados, garantindo a confidencialidade e integridade dos dados.</w:t>
-            </w:r>
-          </w:p>
-        </w:tc>
-        <w:tc>
-          <w:tcPr>
-            <w:tcW w:w="2268" w:type="dxa"/>
-            <w:hideMark/>
-          </w:tcPr>
-          <w:p>
-            <w:pPr>
-              <w:jc w:val="center"/>
-              <w:rPr>
-                <w:rFonts w:ascii="Calibri" w:eastAsia="Times New Roman" w:hAnsi="Calibri" w:cs="Calibri"/>
-                <w:color w:val="000000"/>
-                <w:kern w:val="0"/>
-                <w:lang w:eastAsia="pt-BR"/>
-                <w14:ligatures w14:val="none"/>
-              </w:rPr>
-            </w:pPr>
-            <w:r>
-              <w:rPr>
-                <w:rFonts w:ascii="Calibri" w:eastAsia="Times New Roman" w:hAnsi="Calibri" w:cs="Calibri"/>
-                <w:color w:val="000000"/>
-                <w:kern w:val="0"/>
-                <w:lang w:eastAsia="pt-BR"/>
-                <w14:ligatures w14:val="none"/>
-              </w:rPr>
-              <w:t>TBD</w:t>
-            </w:r>
-          </w:p>
-        </w:tc>
-        <w:tc>
-          <w:tcPr>
-            <w:tcW w:w="1984" w:type="dxa"/>
-            <w:hideMark/>
-          </w:tcPr>
-          <w:p>
-            <w:pPr>
-              <w:jc w:val="center"/>
-              <w:rPr>
-                <w:rFonts w:ascii="Calibri" w:eastAsia="Times New Roman" w:hAnsi="Calibri" w:cs="Calibri"/>
-                <w:color w:val="000000"/>
-                <w:kern w:val="0"/>
-                <w:lang w:eastAsia="pt-BR"/>
-                <w14:ligatures w14:val="none"/>
-              </w:rPr>
-            </w:pPr>
-            <w:r>
-              <w:rPr>
-                <w:rFonts w:ascii="Calibri" w:eastAsia="Times New Roman" w:hAnsi="Calibri" w:cs="Calibri"/>
-                <w:color w:val="000000"/>
-                <w:kern w:val="0"/>
-                <w:lang w:eastAsia="pt-BR"/>
-                <w14:ligatures w14:val="none"/>
-              </w:rPr>
-              <w:t>TBD</w:t>
-            </w:r>
-          </w:p>
-        </w:tc>
-      </w:tr>
-      <w:tr>
-        <w:trPr>
-          <w:trHeight w:val="864"/>
-        </w:trPr>
-        <w:tc>
-          <w:tcPr>
-            <w:tcW w:w="1413" w:type="dxa"/>
-            <w:hideMark/>
-          </w:tcPr>
-          <w:p>
-            <w:pPr>
-              <w:jc w:val="center"/>
-              <w:rPr>
-                <w:rFonts w:ascii="Calibri" w:eastAsia="Times New Roman" w:hAnsi="Calibri" w:cs="Calibri"/>
-                <w:color w:val="000000"/>
-                <w:kern w:val="0"/>
-                <w:lang w:eastAsia="pt-BR"/>
-                <w14:ligatures w14:val="none"/>
-              </w:rPr>
-            </w:pPr>
-            <w:r>
-              <w:rPr>
-                <w:rFonts w:ascii="Calibri" w:eastAsia="Times New Roman" w:hAnsi="Calibri" w:cs="Calibri"/>
-                <w:color w:val="000000"/>
-                <w:kern w:val="0"/>
-                <w:lang w:eastAsia="pt-BR"/>
-                <w14:ligatures w14:val="none"/>
-              </w:rPr>
-              <w:t>Athena_011</w:t>
-            </w:r>
-          </w:p>
-        </w:tc>
-        <w:tc>
-          <w:tcPr>
-            <w:tcW w:w="4536" w:type="dxa"/>
-            <w:hideMark/>
-          </w:tcPr>
-          <w:p>
-            <w:pPr>
-              <w:rPr>
-                <w:rFonts w:ascii="Calibri" w:eastAsia="Times New Roman" w:hAnsi="Calibri" w:cs="Calibri"/>
-                <w:color w:val="000000"/>
-                <w:kern w:val="0"/>
-                <w:lang w:eastAsia="pt-BR"/>
-                <w14:ligatures w14:val="none"/>
-              </w:rPr>
-            </w:pPr>
-            <w:r>
-              <w:rPr>
-                <w:rFonts w:ascii="Calibri" w:eastAsia="Times New Roman" w:hAnsi="Calibri" w:cs="Calibri"/>
-                <w:color w:val="000000"/>
-                <w:kern w:val="0"/>
-                <w:lang w:eastAsia="pt-BR"/>
-                <w14:ligatures w14:val="none"/>
-              </w:rPr>
-              <w:t xml:space="preserve">Garantir que os dados transmitidos entre o </w:t>
-            </w:r>
-            <w:proofErr w:type="spellStart"/>
-            <w:r>
-              <w:rPr>
-                <w:rFonts w:ascii="Calibri" w:eastAsia="Times New Roman" w:hAnsi="Calibri" w:cs="Calibri"/>
-                <w:color w:val="000000"/>
-                <w:kern w:val="0"/>
-                <w:lang w:eastAsia="pt-BR"/>
-                <w14:ligatures w14:val="none"/>
-              </w:rPr>
-              <w:t>Amazon</w:t>
-            </w:r>
-            <w:proofErr w:type="spellEnd"/>
-            <w:r>
-              <w:rPr>
-                <w:rFonts w:ascii="Calibri" w:eastAsia="Times New Roman" w:hAnsi="Calibri" w:cs="Calibri"/>
-                <w:color w:val="000000"/>
-                <w:kern w:val="0"/>
-                <w:lang w:eastAsia="pt-BR"/>
-                <w14:ligatures w14:val="none"/>
-              </w:rPr>
-              <w:t xml:space="preserve"> Athena e o </w:t>
-            </w:r>
-            <w:proofErr w:type="spellStart"/>
-            <w:r>
-              <w:rPr>
-                <w:rFonts w:ascii="Calibri" w:eastAsia="Times New Roman" w:hAnsi="Calibri" w:cs="Calibri"/>
-                <w:color w:val="000000"/>
-                <w:kern w:val="0"/>
-                <w:lang w:eastAsia="pt-BR"/>
-                <w14:ligatures w14:val="none"/>
-              </w:rPr>
-              <w:t>Amazon</w:t>
-            </w:r>
-            <w:proofErr w:type="spellEnd"/>
-            <w:r>
-              <w:rPr>
-                <w:rFonts w:ascii="Calibri" w:eastAsia="Times New Roman" w:hAnsi="Calibri" w:cs="Calibri"/>
-                <w:color w:val="000000"/>
-                <w:kern w:val="0"/>
-                <w:lang w:eastAsia="pt-BR"/>
-                <w14:ligatures w14:val="none"/>
-              </w:rPr>
-              <w:t xml:space="preserve"> S3, bem como entre o Athena e as aplicações dos clientes, estejam protegidos contra interceptações e acessos não autorizados.</w:t>
-            </w:r>
-          </w:p>
-        </w:tc>
-        <w:tc>
-          <w:tcPr>
-            <w:tcW w:w="2268" w:type="dxa"/>
-            <w:hideMark/>
-          </w:tcPr>
-          <w:p>
-            <w:pPr>
-              <w:jc w:val="center"/>
-              <w:rPr>
-                <w:rFonts w:ascii="Calibri" w:eastAsia="Times New Roman" w:hAnsi="Calibri" w:cs="Calibri"/>
-                <w:color w:val="000000"/>
-                <w:kern w:val="0"/>
-                <w:lang w:eastAsia="pt-BR"/>
-                <w14:ligatures w14:val="none"/>
-              </w:rPr>
-            </w:pPr>
-            <w:r>
-              <w:rPr>
-                <w:rFonts w:ascii="Calibri" w:eastAsia="Times New Roman" w:hAnsi="Calibri" w:cs="Calibri"/>
-                <w:color w:val="000000"/>
-                <w:kern w:val="0"/>
-                <w:lang w:eastAsia="pt-BR"/>
-                <w14:ligatures w14:val="none"/>
-              </w:rPr>
-              <w:t>TBD</w:t>
-            </w:r>
-          </w:p>
-        </w:tc>
-        <w:tc>
-          <w:tcPr>
-            <w:tcW w:w="1984" w:type="dxa"/>
-            <w:hideMark/>
-          </w:tcPr>
-          <w:p>
-            <w:pPr>
-              <w:jc w:val="center"/>
-              <w:rPr>
-                <w:rFonts w:ascii="Calibri" w:eastAsia="Times New Roman" w:hAnsi="Calibri" w:cs="Calibri"/>
-                <w:color w:val="000000"/>
-                <w:kern w:val="0"/>
-                <w:lang w:eastAsia="pt-BR"/>
-                <w14:ligatures w14:val="none"/>
-              </w:rPr>
-            </w:pPr>
-            <w:r>
-              <w:rPr>
-                <w:rFonts w:ascii="Calibri" w:eastAsia="Times New Roman" w:hAnsi="Calibri" w:cs="Calibri"/>
-                <w:color w:val="000000"/>
-                <w:kern w:val="0"/>
-                <w:lang w:eastAsia="pt-BR"/>
-                <w14:ligatures w14:val="none"/>
-              </w:rPr>
-              <w:t>TBD</w:t>
-            </w:r>
-            <w:bookmarkStart w:id="0" w:name="_GoBack"/>
-            <w:bookmarkEnd w:id="0"/>
-          </w:p>
-        </w:tc>
-      </w:tr>
     </w:tbl>
     <w:p/>
     <w:p>
+      <w:r>
+        <w:br w:type="page"/>
+      </w:r>
+    </w:p>
+    <w:p>
       <w:pPr>
         <w:pStyle w:val="Ttulo2"/>
       </w:pPr>
       <w:r>
+        <w:lastRenderedPageBreak/>
         <w:t>Detalhamento dos Controles</w:t>
       </w:r>
     </w:p>
@@ -1999,7 +1570,6 @@
         </w:numPr>
       </w:pPr>
       <w:r>
-        <w:lastRenderedPageBreak/>
         <w:t xml:space="preserve">Remediação: </w:t>
       </w:r>
     </w:p>
@@ -2163,10 +1733,15 @@
         <w:t>https://docs.aws.amazon.com/athena/latest/ug/encryption.html)</w:t>
       </w:r>
     </w:p>
-    <w:p/>
-    <w:p>
-      <w:r>
-        <w:t xml:space="preserve">Utilizar Serviços de Segurança Gerenciados Avançados como </w:t>
+    <w:p>
+      <w:r>
+        <w:br w:type="page"/>
+      </w:r>
+    </w:p>
+    <w:p>
+      <w:r>
+        <w:lastRenderedPageBreak/>
+        <w:t xml:space="preserve">Garanta que o </w:t>
       </w:r>
       <w:proofErr w:type="spellStart"/>
       <w:r>
@@ -2174,7 +1749,7 @@
       </w:r>
       <w:proofErr w:type="spellEnd"/>
       <w:r>
-        <w:t xml:space="preserve"> Macie</w:t>
+        <w:t xml:space="preserve"> Macie Esteja Configurado para Monitorar e Proteger Dados Sensíveis Armazenados no S3</w:t>
       </w:r>
     </w:p>
     <w:p>
@@ -2196,9 +1771,13 @@
           <w:ilvl w:val="0"/>
           <w:numId w:val="7"/>
         </w:numPr>
-      </w:pPr>
-      <w:r>
-        <w:t xml:space="preserve">Racional: O uso de serviços de segurança gerenciados avançados, como o </w:t>
+        <w:jc w:val="both"/>
+      </w:pPr>
+      <w:r>
+        <w:t xml:space="preserve">Racional: </w:t>
+      </w:r>
+      <w:r>
+        <w:t xml:space="preserve">Embora o </w:t>
       </w:r>
       <w:proofErr w:type="spellStart"/>
       <w:r>
@@ -2206,7 +1785,23 @@
       </w:r>
       <w:proofErr w:type="spellEnd"/>
       <w:r>
-        <w:t xml:space="preserve"> Macie, permite a identificação automática e a proteção contra vazamentos de dados, oferecendo monitoramento contínuo e alertas para configurações de segurança e dados sensíveis.</w:t>
+        <w:t xml:space="preserve"> Athena permita análises interativas diretamente em dados armazenados no </w:t>
+      </w:r>
+      <w:proofErr w:type="spellStart"/>
+      <w:r>
+        <w:t>Amazon</w:t>
+      </w:r>
+      <w:proofErr w:type="spellEnd"/>
+      <w:r>
+        <w:t xml:space="preserve"> S3, ele não possui funcionalidades internas para classificação ou proteção detalhada desses dados. A habilitação do </w:t>
+      </w:r>
+      <w:proofErr w:type="spellStart"/>
+      <w:r>
+        <w:t>Amazon</w:t>
+      </w:r>
+      <w:proofErr w:type="spellEnd"/>
+      <w:r>
+        <w:t xml:space="preserve"> Macie, um serviço de segurança gerenciado avançado, é essencial para complementar o uso do Athena, proporcionando a detecção automática de dados sensíveis e a proteção contra vazamentos de dados. Macie oferece capacidades cruciais de monitoramento contínuo e alertas para configurações inadequadas de segurança e dados sensíveis em S3, assegurando que os dados que o Athena acessa sejam gerenciados de forma segura e conforme as melhores práticas de segurança e conformidade. Essa abordagem integrada fortalece significativamente a postura de segurança ao usar o Athena para análises de dados.</w:t>
       </w:r>
     </w:p>
     <w:p>
@@ -2456,9 +2051,14 @@
         <w:t>/)</w:t>
       </w:r>
     </w:p>
-    <w:p/>
-    <w:p>
-      <w:r>
+    <w:p>
+      <w:r>
+        <w:br w:type="page"/>
+      </w:r>
+    </w:p>
+    <w:p>
+      <w:r>
+        <w:lastRenderedPageBreak/>
         <w:t xml:space="preserve">Criptografar Metadados no AWS </w:t>
       </w:r>
       <w:proofErr w:type="spellStart"/>
@@ -2494,9 +2094,13 @@
           <w:ilvl w:val="0"/>
           <w:numId w:val="10"/>
         </w:numPr>
-      </w:pPr>
-      <w:r>
-        <w:t xml:space="preserve">Racional: A criptografia de metadados no AWS </w:t>
+        <w:jc w:val="both"/>
+      </w:pPr>
+      <w:r>
+        <w:t xml:space="preserve">Racional: </w:t>
+      </w:r>
+      <w:r>
+        <w:t xml:space="preserve">Proteger os metadados armazenados no AWS </w:t>
       </w:r>
       <w:proofErr w:type="spellStart"/>
       <w:r>
@@ -2512,7 +2116,15 @@
       </w:r>
       <w:proofErr w:type="spellEnd"/>
       <w:r>
-        <w:t xml:space="preserve"> é crucial para proteger as informações sensíveis armazenadas nos metadados, prevenindo o acesso não autorizado e garantindo a confidencialidade dos dados.</w:t>
+        <w:t xml:space="preserve"> é essencial para manter a segurança e a confidencialidade das informações. A criptografia desses metadados é fundamental para prevenir acessos não autorizados e garantir a integridade das informações que o </w:t>
+      </w:r>
+      <w:proofErr w:type="spellStart"/>
+      <w:r>
+        <w:t>Amazon</w:t>
+      </w:r>
+      <w:proofErr w:type="spellEnd"/>
+      <w:r>
+        <w:t xml:space="preserve"> Athena utiliza para executar consultas em dados armazenados no S3. A utilização de criptografia robusta via AWS Key Management Service (KMS) ajuda a assegurar que somente usuários autorizados tenham acesso aos metadados sensíveis.</w:t>
       </w:r>
     </w:p>
     <w:p>
@@ -2524,7 +2136,39 @@
         </w:numPr>
       </w:pPr>
       <w:r>
-        <w:t>Riscos Mitigados: A falta de criptografia pode resultar na exposição de informações sensíveis contidas nos metadados, levando a riscos de segurança e privacidade.</w:t>
+        <w:t xml:space="preserve">Riscos Mitigados: </w:t>
+      </w:r>
+    </w:p>
+    <w:p>
+      <w:pPr>
+        <w:pStyle w:val="PargrafodaLista"/>
+        <w:numPr>
+          <w:ilvl w:val="1"/>
+          <w:numId w:val="10"/>
+        </w:numPr>
+      </w:pPr>
+      <w:r>
+        <w:t>Exposição de informações estruturais e sensíveis sobre os dados, aumentando o risco de ataques direcionados e violação de dados.</w:t>
+      </w:r>
+    </w:p>
+    <w:p>
+      <w:pPr>
+        <w:pStyle w:val="PargrafodaLista"/>
+        <w:numPr>
+          <w:ilvl w:val="1"/>
+          <w:numId w:val="10"/>
+        </w:numPr>
+      </w:pPr>
+      <w:r>
+        <w:t xml:space="preserve">Acesso não autorizado aos metadados, o que pode comprometer toda a cadeia de análise de dados, incluindo as operações do </w:t>
+      </w:r>
+      <w:proofErr w:type="spellStart"/>
+      <w:r>
+        <w:t>Amazon</w:t>
+      </w:r>
+      <w:proofErr w:type="spellEnd"/>
+      <w:r>
+        <w:t xml:space="preserve"> Athena.</w:t>
       </w:r>
     </w:p>
     <w:p>
@@ -2588,7 +2232,6 @@
         </w:numPr>
       </w:pPr>
       <w:r>
-        <w:lastRenderedPageBreak/>
         <w:t>Assegure-se de que a criptografia utiliza o AWS Key Management Service (KMS) para gerenciar as chaves de criptografia.</w:t>
       </w:r>
     </w:p>
@@ -2800,9 +2443,14 @@
         <w:t>https://docs.aws.amazon.com/kms/latest/developerguide/overview.html)</w:t>
       </w:r>
     </w:p>
-    <w:p/>
-    <w:p>
-      <w:r>
+    <w:p>
+      <w:r>
+        <w:br w:type="page"/>
+      </w:r>
+    </w:p>
+    <w:p>
+      <w:r>
+        <w:lastRenderedPageBreak/>
         <w:t xml:space="preserve">Criptografar Resultados de Consultas Armazenados no </w:t>
       </w:r>
       <w:proofErr w:type="spellStart"/>
@@ -2833,9 +2481,13 @@
           <w:ilvl w:val="0"/>
           <w:numId w:val="13"/>
         </w:numPr>
-      </w:pPr>
-      <w:r>
-        <w:t xml:space="preserve">Racional: Criptografar os resultados das consultas armazenados no </w:t>
+        <w:jc w:val="both"/>
+      </w:pPr>
+      <w:r>
+        <w:t xml:space="preserve">Racional: </w:t>
+      </w:r>
+      <w:r>
+        <w:t xml:space="preserve">A criptografia dos resultados das consultas armazenados no </w:t>
       </w:r>
       <w:proofErr w:type="spellStart"/>
       <w:r>
@@ -2843,7 +2495,7 @@
       </w:r>
       <w:proofErr w:type="spellEnd"/>
       <w:r>
-        <w:t xml:space="preserve"> S3 assegura a proteção dos dados processados pelo </w:t>
+        <w:t xml:space="preserve"> S3 é essencial para proteger os dados processados pelo </w:t>
       </w:r>
       <w:proofErr w:type="spellStart"/>
       <w:r>
@@ -2851,7 +2503,7 @@
       </w:r>
       <w:proofErr w:type="spellEnd"/>
       <w:r>
-        <w:t xml:space="preserve"> Athena, evitando a exposição de informações sensíveis e garantindo a confidencialidade dos dados.</w:t>
+        <w:t xml:space="preserve"> Athena. Isso evita a exposição de informações sensíveis e garante a confidencialidade dos dados, protegendo contra violações de segurança e exposições inadvertidas de informações críticas ou regulamentadas.</w:t>
       </w:r>
     </w:p>
     <w:p>
@@ -2863,7 +2515,31 @@
         </w:numPr>
       </w:pPr>
       <w:r>
-        <w:t>Riscos Mitigados: A ausência de criptografia pode levar ao acesso não autorizado ou à exposição de dados confidenciais armazenados no S3, resultando em possíveis violações de segurança e de privacidade.</w:t>
+        <w:t xml:space="preserve">Riscos Mitigados: </w:t>
+      </w:r>
+    </w:p>
+    <w:p>
+      <w:pPr>
+        <w:pStyle w:val="PargrafodaLista"/>
+        <w:numPr>
+          <w:ilvl w:val="1"/>
+          <w:numId w:val="13"/>
+        </w:numPr>
+      </w:pPr>
+      <w:r>
+        <w:t>Acesso não autorizado a dados confidenciais resultantes de consultas, potencialmente expondo informações sensíveis.</w:t>
+      </w:r>
+    </w:p>
+    <w:p>
+      <w:pPr>
+        <w:pStyle w:val="PargrafodaLista"/>
+        <w:numPr>
+          <w:ilvl w:val="1"/>
+          <w:numId w:val="13"/>
+        </w:numPr>
+      </w:pPr>
+      <w:r>
+        <w:t>Violações de políticas de conformidade de dados que requerem criptografia de dados sensíveis, tanto em repouso quanto em trânsito.</w:t>
       </w:r>
     </w:p>
     <w:p>
@@ -3118,9 +2794,14 @@
         <w:t>https://docs.aws.amazon.com/kms/latest/developerguide/overview.html)</w:t>
       </w:r>
     </w:p>
-    <w:p/>
-    <w:p>
-      <w:r>
+    <w:p>
+      <w:r>
+        <w:br w:type="page"/>
+      </w:r>
+    </w:p>
+    <w:p>
+      <w:r>
+        <w:lastRenderedPageBreak/>
         <w:t>Restringir Acesso a Consultas Salvas Usando Workgroups</w:t>
       </w:r>
     </w:p>
@@ -3177,7 +2858,6 @@
         </w:numPr>
       </w:pPr>
       <w:r>
-        <w:lastRenderedPageBreak/>
         <w:t xml:space="preserve">Auditoria: </w:t>
       </w:r>
     </w:p>
@@ -3422,1152 +3102,14 @@
       </w:r>
     </w:p>
     <w:p/>
-    <w:p/>
-    <w:p>
-      <w:r>
-        <w:t>Restringir Acesso às Operações do Athena com Políticas IAM</w:t>
-      </w:r>
-    </w:p>
-    <w:p>
-      <w:pPr>
-        <w:pStyle w:val="PargrafodaLista"/>
-        <w:numPr>
-          <w:ilvl w:val="0"/>
-          <w:numId w:val="19"/>
-        </w:numPr>
-      </w:pPr>
-      <w:r>
-        <w:t>Controle ID: Athena_006</w:t>
-      </w:r>
-    </w:p>
-    <w:p>
-      <w:pPr>
-        <w:pStyle w:val="PargrafodaLista"/>
-        <w:numPr>
-          <w:ilvl w:val="0"/>
-          <w:numId w:val="19"/>
-        </w:numPr>
-      </w:pPr>
-      <w:r>
-        <w:t xml:space="preserve">Racional: Restringir o acesso às operações do </w:t>
-      </w:r>
-      <w:proofErr w:type="spellStart"/>
-      <w:r>
-        <w:t>Amazon</w:t>
-      </w:r>
-      <w:proofErr w:type="spellEnd"/>
-      <w:r>
-        <w:t xml:space="preserve"> Athena com políticas IAM assegura que apenas usuários e sistemas autorizados possam executar operações específicas, protegendo os dados e recursos contra acessos e modificações não autorizadas.</w:t>
-      </w:r>
-    </w:p>
-    <w:p>
-      <w:pPr>
-        <w:pStyle w:val="PargrafodaLista"/>
-        <w:numPr>
-          <w:ilvl w:val="0"/>
-          <w:numId w:val="19"/>
-        </w:numPr>
-      </w:pPr>
-      <w:r>
-        <w:t>Riscos Mitigados: Acesso não restrito ou mal configurado ao Athena pode levar a exposições de dados, manipulações indevidas ou uso abusivo dos recursos, comprometendo a segurança dos dados.</w:t>
-      </w:r>
-    </w:p>
-    <w:p>
-      <w:pPr>
-        <w:pStyle w:val="PargrafodaLista"/>
-        <w:numPr>
-          <w:ilvl w:val="0"/>
-          <w:numId w:val="19"/>
-        </w:numPr>
-      </w:pPr>
-      <w:r>
-        <w:t xml:space="preserve">Auditoria: </w:t>
-      </w:r>
-    </w:p>
-    <w:p>
-      <w:pPr>
-        <w:pStyle w:val="PargrafodaLista"/>
-        <w:numPr>
-          <w:ilvl w:val="1"/>
-          <w:numId w:val="19"/>
-        </w:numPr>
-      </w:pPr>
-      <w:r>
-        <w:t xml:space="preserve">Revise as políticas IAM associadas ao </w:t>
-      </w:r>
-      <w:proofErr w:type="spellStart"/>
-      <w:r>
-        <w:t>Amazon</w:t>
-      </w:r>
-      <w:proofErr w:type="spellEnd"/>
-      <w:r>
-        <w:t xml:space="preserve"> Athena para verificar se elas estão corretamente configuradas para limitar as operações com base no princípio do menor privilégio.</w:t>
-      </w:r>
-    </w:p>
-    <w:p>
-      <w:pPr>
-        <w:pStyle w:val="PargrafodaLista"/>
-        <w:numPr>
-          <w:ilvl w:val="1"/>
-          <w:numId w:val="19"/>
-        </w:numPr>
-      </w:pPr>
-      <w:r>
-        <w:t xml:space="preserve">Utilize o AWS </w:t>
-      </w:r>
-      <w:proofErr w:type="spellStart"/>
-      <w:r>
-        <w:t>CloudTrail</w:t>
-      </w:r>
-      <w:proofErr w:type="spellEnd"/>
-      <w:r>
-        <w:t xml:space="preserve"> para auditar o uso do Athena e verificar se as políticas IAM estão sendo efetivamente aplicadas e respeitadas.</w:t>
-      </w:r>
-    </w:p>
-    <w:p>
-      <w:pPr>
-        <w:pStyle w:val="PargrafodaLista"/>
-        <w:numPr>
-          <w:ilvl w:val="0"/>
-          <w:numId w:val="19"/>
-        </w:numPr>
-      </w:pPr>
-      <w:r>
-        <w:t xml:space="preserve">Remediação: </w:t>
-      </w:r>
-    </w:p>
-    <w:p>
-      <w:pPr>
-        <w:pStyle w:val="PargrafodaLista"/>
-        <w:numPr>
-          <w:ilvl w:val="1"/>
-          <w:numId w:val="19"/>
-        </w:numPr>
-      </w:pPr>
-      <w:r>
-        <w:t>No console da AWS, acesse o serviço IAM.</w:t>
-      </w:r>
-    </w:p>
-    <w:p>
-      <w:pPr>
-        <w:pStyle w:val="PargrafodaLista"/>
-        <w:numPr>
-          <w:ilvl w:val="1"/>
-          <w:numId w:val="19"/>
-        </w:numPr>
-      </w:pPr>
-      <w:r>
-        <w:t xml:space="preserve">Crie ou revise as políticas IAM para restringir as operações no </w:t>
-      </w:r>
-      <w:proofErr w:type="spellStart"/>
-      <w:r>
-        <w:t>Amazon</w:t>
-      </w:r>
-      <w:proofErr w:type="spellEnd"/>
-      <w:r>
-        <w:t xml:space="preserve"> Athena, especificando as ações permitidas e os recursos acessíveis.</w:t>
-      </w:r>
-    </w:p>
-    <w:p>
-      <w:pPr>
-        <w:pStyle w:val="PargrafodaLista"/>
-        <w:numPr>
-          <w:ilvl w:val="1"/>
-          <w:numId w:val="19"/>
-        </w:numPr>
-      </w:pPr>
-      <w:r>
-        <w:t>Associe as políticas IAM aos usuários, grupos ou funções que necessitam de acesso ao Athena, garantindo que as permissões sejam concedidas estritamente conforme necessário.</w:t>
-      </w:r>
-    </w:p>
-    <w:p>
-      <w:pPr>
-        <w:pStyle w:val="PargrafodaLista"/>
-        <w:numPr>
-          <w:ilvl w:val="1"/>
-          <w:numId w:val="19"/>
-        </w:numPr>
-      </w:pPr>
-      <w:r>
-        <w:t>Regularmente revise e ajuste as políticas IAM com base nas mudanças de requisitos de acesso e no princípio do menor privilégio.</w:t>
-      </w:r>
-    </w:p>
-    <w:p>
-      <w:pPr>
-        <w:pStyle w:val="PargrafodaLista"/>
-        <w:numPr>
-          <w:ilvl w:val="0"/>
-          <w:numId w:val="19"/>
-        </w:numPr>
-      </w:pPr>
-      <w:r>
-        <w:t xml:space="preserve">Referências: </w:t>
-      </w:r>
-    </w:p>
-    <w:p>
-      <w:pPr>
-        <w:pStyle w:val="PargrafodaLista"/>
-        <w:numPr>
-          <w:ilvl w:val="1"/>
-          <w:numId w:val="19"/>
-        </w:numPr>
-      </w:pPr>
-      <w:r>
-        <w:t>[</w:t>
-      </w:r>
-      <w:proofErr w:type="spellStart"/>
-      <w:r>
-        <w:t>Amazon</w:t>
-      </w:r>
-      <w:proofErr w:type="spellEnd"/>
-      <w:r>
-        <w:t xml:space="preserve"> Athena </w:t>
-      </w:r>
-      <w:proofErr w:type="spellStart"/>
-      <w:r>
-        <w:t>Documentation</w:t>
-      </w:r>
-      <w:proofErr w:type="spellEnd"/>
-      <w:r>
-        <w:t xml:space="preserve"> - IAM Policies for </w:t>
-      </w:r>
-      <w:proofErr w:type="spellStart"/>
-      <w:r>
-        <w:t>Amazon</w:t>
-      </w:r>
-      <w:proofErr w:type="spellEnd"/>
-      <w:r>
-        <w:t xml:space="preserve"> </w:t>
-      </w:r>
-      <w:proofErr w:type="gramStart"/>
-      <w:r>
-        <w:t>Athena](</w:t>
-      </w:r>
-      <w:proofErr w:type="gramEnd"/>
-      <w:r>
-        <w:t>https://docs.aws.amazon.com/athena/latest/ug/security-iam.html)</w:t>
-      </w:r>
-    </w:p>
-    <w:p>
-      <w:pPr>
-        <w:pStyle w:val="PargrafodaLista"/>
-        <w:numPr>
-          <w:ilvl w:val="1"/>
-          <w:numId w:val="19"/>
-        </w:numPr>
-      </w:pPr>
-      <w:r>
-        <w:t xml:space="preserve">[AWS IAM </w:t>
-      </w:r>
-      <w:proofErr w:type="spellStart"/>
-      <w:r>
-        <w:t>User</w:t>
-      </w:r>
-      <w:proofErr w:type="spellEnd"/>
-      <w:r>
-        <w:t xml:space="preserve"> </w:t>
-      </w:r>
-      <w:proofErr w:type="gramStart"/>
-      <w:r>
-        <w:t>Guide](</w:t>
-      </w:r>
-      <w:proofErr w:type="gramEnd"/>
-      <w:r>
-        <w:t>https://docs.aws.amazon.com/IAM/latest/UserGuide/introduction.html)</w:t>
-      </w:r>
-    </w:p>
-    <w:p/>
-    <w:p/>
+    <w:p>
+      <w:r>
+        <w:br w:type="page"/>
+      </w:r>
+    </w:p>
     <w:p>
       <w:r>
         <w:lastRenderedPageBreak/>
-        <w:t>Utilizar Políticas Gerenciadas pelo Athena para Facilitar a Atualização de Permissões</w:t>
-      </w:r>
-    </w:p>
-    <w:p>
-      <w:pPr>
-        <w:pStyle w:val="PargrafodaLista"/>
-        <w:numPr>
-          <w:ilvl w:val="0"/>
-          <w:numId w:val="22"/>
-        </w:numPr>
-      </w:pPr>
-      <w:r>
-        <w:t>Controle ID: Athena_007</w:t>
-      </w:r>
-    </w:p>
-    <w:p>
-      <w:pPr>
-        <w:pStyle w:val="PargrafodaLista"/>
-        <w:numPr>
-          <w:ilvl w:val="0"/>
-          <w:numId w:val="22"/>
-        </w:numPr>
-      </w:pPr>
-      <w:r>
-        <w:t xml:space="preserve">Racional: Utilizar políticas gerenciadas pelo </w:t>
-      </w:r>
-      <w:proofErr w:type="spellStart"/>
-      <w:r>
-        <w:t>Amazon</w:t>
-      </w:r>
-      <w:proofErr w:type="spellEnd"/>
-      <w:r>
-        <w:t xml:space="preserve"> Athena ajuda a simplificar a administração de permissões, assegurando que as atualizações de segurança e de funcionalidades sejam aplicadas de forma consistente e eficiente.</w:t>
-      </w:r>
-    </w:p>
-    <w:p>
-      <w:pPr>
-        <w:pStyle w:val="PargrafodaLista"/>
-        <w:numPr>
-          <w:ilvl w:val="0"/>
-          <w:numId w:val="22"/>
-        </w:numPr>
-      </w:pPr>
-      <w:r>
-        <w:t>Riscos Mitigados: A gestão ineficiente de permissões pode levar a configurações incorretas ou excesso de privilégios, aumentando o risco de exposição de dados e de acessos não autorizados.</w:t>
-      </w:r>
-    </w:p>
-    <w:p>
-      <w:pPr>
-        <w:pStyle w:val="PargrafodaLista"/>
-        <w:numPr>
-          <w:ilvl w:val="0"/>
-          <w:numId w:val="22"/>
-        </w:numPr>
-      </w:pPr>
-      <w:r>
-        <w:t xml:space="preserve">Auditoria: </w:t>
-      </w:r>
-    </w:p>
-    <w:p>
-      <w:pPr>
-        <w:pStyle w:val="PargrafodaLista"/>
-        <w:numPr>
-          <w:ilvl w:val="1"/>
-          <w:numId w:val="22"/>
-        </w:numPr>
-      </w:pPr>
-      <w:r>
-        <w:t>Revise as políticas de IAM no console da AWS para verificar se as políticas gerenciadas pelo Athena estão sendo utilizadas.</w:t>
-      </w:r>
-    </w:p>
-    <w:p>
-      <w:pPr>
-        <w:pStyle w:val="PargrafodaLista"/>
-        <w:numPr>
-          <w:ilvl w:val="1"/>
-          <w:numId w:val="22"/>
-        </w:numPr>
-      </w:pPr>
-      <w:r>
-        <w:t>Garanta que as permissões concedidas através dessas políticas estejam em conformidade com o princípio do menor privilégio e sejam adequadas às necessidades operacionais.</w:t>
-      </w:r>
-    </w:p>
-    <w:p>
-      <w:pPr>
-        <w:pStyle w:val="PargrafodaLista"/>
-        <w:numPr>
-          <w:ilvl w:val="0"/>
-          <w:numId w:val="22"/>
-        </w:numPr>
-      </w:pPr>
-      <w:r>
-        <w:t xml:space="preserve">Remediação: </w:t>
-      </w:r>
-    </w:p>
-    <w:p>
-      <w:pPr>
-        <w:pStyle w:val="PargrafodaLista"/>
-        <w:numPr>
-          <w:ilvl w:val="1"/>
-          <w:numId w:val="22"/>
-        </w:numPr>
-      </w:pPr>
-      <w:r>
-        <w:t>No console da AWS, acesse o serviço IAM.</w:t>
-      </w:r>
-    </w:p>
-    <w:p>
-      <w:pPr>
-        <w:pStyle w:val="PargrafodaLista"/>
-        <w:numPr>
-          <w:ilvl w:val="1"/>
-          <w:numId w:val="22"/>
-        </w:numPr>
-      </w:pPr>
-      <w:r>
-        <w:t>Navegue até a seção de políticas e filtre por políticas gerenciadas pela AWS específicas para o Athena.</w:t>
-      </w:r>
-    </w:p>
-    <w:p>
-      <w:pPr>
-        <w:pStyle w:val="PargrafodaLista"/>
-        <w:numPr>
-          <w:ilvl w:val="1"/>
-          <w:numId w:val="22"/>
-        </w:numPr>
-      </w:pPr>
-      <w:r>
-        <w:t>Associe essas políticas gerenciadas aos usuários, grupos ou funções que necessitam de acesso ao Athena.</w:t>
-      </w:r>
-    </w:p>
-    <w:p>
-      <w:pPr>
-        <w:pStyle w:val="PargrafodaLista"/>
-        <w:numPr>
-          <w:ilvl w:val="1"/>
-          <w:numId w:val="22"/>
-        </w:numPr>
-      </w:pPr>
-      <w:r>
-        <w:t>Regularmente revise as permissões para garantir que elas continuem adequadas às necessidades e conformes às práticas recomendadas de segurança.</w:t>
-      </w:r>
-    </w:p>
-    <w:p>
-      <w:pPr>
-        <w:pStyle w:val="PargrafodaLista"/>
-        <w:numPr>
-          <w:ilvl w:val="0"/>
-          <w:numId w:val="22"/>
-        </w:numPr>
-      </w:pPr>
-      <w:r>
-        <w:t xml:space="preserve">Referências: </w:t>
-      </w:r>
-    </w:p>
-    <w:p>
-      <w:pPr>
-        <w:pStyle w:val="PargrafodaLista"/>
-        <w:numPr>
-          <w:ilvl w:val="1"/>
-          <w:numId w:val="22"/>
-        </w:numPr>
-      </w:pPr>
-      <w:r>
-        <w:t>[</w:t>
-      </w:r>
-      <w:proofErr w:type="spellStart"/>
-      <w:r>
-        <w:t>Amazon</w:t>
-      </w:r>
-      <w:proofErr w:type="spellEnd"/>
-      <w:r>
-        <w:t xml:space="preserve"> Athena </w:t>
-      </w:r>
-      <w:proofErr w:type="spellStart"/>
-      <w:r>
-        <w:t>Documentation</w:t>
-      </w:r>
-      <w:proofErr w:type="spellEnd"/>
-      <w:r>
-        <w:t xml:space="preserve"> - Access </w:t>
-      </w:r>
-      <w:proofErr w:type="gramStart"/>
-      <w:r>
-        <w:t>Management](</w:t>
-      </w:r>
-      <w:proofErr w:type="gramEnd"/>
-      <w:r>
-        <w:t>https://docs.aws.amazon.com/athena/latest/ug/access.html)</w:t>
-      </w:r>
-    </w:p>
-    <w:p>
-      <w:pPr>
-        <w:pStyle w:val="PargrafodaLista"/>
-        <w:numPr>
-          <w:ilvl w:val="1"/>
-          <w:numId w:val="22"/>
-        </w:numPr>
-      </w:pPr>
-      <w:r>
-        <w:t xml:space="preserve">[AWS IAM </w:t>
-      </w:r>
-      <w:proofErr w:type="spellStart"/>
-      <w:r>
-        <w:t>User</w:t>
-      </w:r>
-      <w:proofErr w:type="spellEnd"/>
-      <w:r>
-        <w:t xml:space="preserve"> </w:t>
-      </w:r>
-      <w:proofErr w:type="spellStart"/>
-      <w:r>
-        <w:t>Guide</w:t>
-      </w:r>
-      <w:proofErr w:type="spellEnd"/>
-      <w:r>
-        <w:t xml:space="preserve"> - </w:t>
-      </w:r>
-      <w:proofErr w:type="spellStart"/>
-      <w:r>
-        <w:t>Managed</w:t>
-      </w:r>
-      <w:proofErr w:type="spellEnd"/>
-      <w:r>
-        <w:t xml:space="preserve"> Policies </w:t>
-      </w:r>
-      <w:proofErr w:type="spellStart"/>
-      <w:r>
-        <w:t>and</w:t>
-      </w:r>
-      <w:proofErr w:type="spellEnd"/>
-      <w:r>
-        <w:t xml:space="preserve"> </w:t>
-      </w:r>
-      <w:proofErr w:type="spellStart"/>
-      <w:r>
-        <w:t>Inline</w:t>
-      </w:r>
-      <w:proofErr w:type="spellEnd"/>
-      <w:r>
-        <w:t xml:space="preserve"> </w:t>
-      </w:r>
-      <w:proofErr w:type="gramStart"/>
-      <w:r>
-        <w:t>Policies](</w:t>
-      </w:r>
-      <w:proofErr w:type="gramEnd"/>
-      <w:r>
-        <w:t>https://docs.aws.amazon.com/IAM/latest/UserGuide/access_policies_managed-vs-inline.html)</w:t>
-      </w:r>
-    </w:p>
-    <w:p/>
-    <w:p>
-      <w:r>
-        <w:t>Afinar Políticas com Permissões Granulares para Ações do Athena</w:t>
-      </w:r>
-    </w:p>
-    <w:p>
-      <w:pPr>
-        <w:pStyle w:val="PargrafodaLista"/>
-        <w:numPr>
-          <w:ilvl w:val="0"/>
-          <w:numId w:val="25"/>
-        </w:numPr>
-      </w:pPr>
-      <w:r>
-        <w:t>Controle ID: Athena_008</w:t>
-      </w:r>
-    </w:p>
-    <w:p>
-      <w:pPr>
-        <w:pStyle w:val="PargrafodaLista"/>
-        <w:numPr>
-          <w:ilvl w:val="0"/>
-          <w:numId w:val="25"/>
-        </w:numPr>
-      </w:pPr>
-      <w:r>
-        <w:t xml:space="preserve">Racional: A definição de políticas com permissões granulares para ações específicas do </w:t>
-      </w:r>
-      <w:proofErr w:type="spellStart"/>
-      <w:r>
-        <w:t>Amazon</w:t>
-      </w:r>
-      <w:proofErr w:type="spellEnd"/>
-      <w:r>
-        <w:t xml:space="preserve"> Athena permite um controle mais preciso sobre o acesso e as operações, garantindo que os usuários tenham apenas as permissões necessárias para realizar suas tarefas.</w:t>
-      </w:r>
-    </w:p>
-    <w:p>
-      <w:pPr>
-        <w:pStyle w:val="PargrafodaLista"/>
-        <w:numPr>
-          <w:ilvl w:val="0"/>
-          <w:numId w:val="25"/>
-        </w:numPr>
-      </w:pPr>
-      <w:r>
-        <w:t>Riscos Mitigados: Permissões amplas podem permitir acesso não intencional ou malicioso a dados e recursos, aumentando o risco de comprometimento de dados e de segurança.</w:t>
-      </w:r>
-    </w:p>
-    <w:p>
-      <w:pPr>
-        <w:pStyle w:val="PargrafodaLista"/>
-        <w:numPr>
-          <w:ilvl w:val="0"/>
-          <w:numId w:val="25"/>
-        </w:numPr>
-      </w:pPr>
-      <w:r>
-        <w:t xml:space="preserve">Auditoria: </w:t>
-      </w:r>
-    </w:p>
-    <w:p>
-      <w:pPr>
-        <w:pStyle w:val="PargrafodaLista"/>
-        <w:numPr>
-          <w:ilvl w:val="1"/>
-          <w:numId w:val="25"/>
-        </w:numPr>
-      </w:pPr>
-      <w:r>
-        <w:t>Examine as políticas de IAM aplicadas ao Athena para garantir que elas especificam ações individuais, em vez de conceder permissões amplas.</w:t>
-      </w:r>
-    </w:p>
-    <w:p>
-      <w:pPr>
-        <w:pStyle w:val="PargrafodaLista"/>
-        <w:numPr>
-          <w:ilvl w:val="1"/>
-          <w:numId w:val="25"/>
-        </w:numPr>
-      </w:pPr>
-      <w:r>
-        <w:t>Verifique se as permissões estão alinhadas com o princípio do menor privilégio, permitindo aos usuários realizar apenas as tarefas necessárias.</w:t>
-      </w:r>
-    </w:p>
-    <w:p>
-      <w:pPr>
-        <w:pStyle w:val="PargrafodaLista"/>
-        <w:numPr>
-          <w:ilvl w:val="0"/>
-          <w:numId w:val="25"/>
-        </w:numPr>
-      </w:pPr>
-      <w:r>
-        <w:t xml:space="preserve">Remediação: </w:t>
-      </w:r>
-    </w:p>
-    <w:p>
-      <w:pPr>
-        <w:pStyle w:val="PargrafodaLista"/>
-        <w:numPr>
-          <w:ilvl w:val="1"/>
-          <w:numId w:val="25"/>
-        </w:numPr>
-      </w:pPr>
-      <w:r>
-        <w:t>No console da AWS, acesse o serviço IAM e edite ou crie políticas de IAM que se aplicam ao Athena.</w:t>
-      </w:r>
-    </w:p>
-    <w:p>
-      <w:pPr>
-        <w:pStyle w:val="PargrafodaLista"/>
-        <w:numPr>
-          <w:ilvl w:val="1"/>
-          <w:numId w:val="25"/>
-        </w:numPr>
-      </w:pPr>
-      <w:r>
-        <w:t>Especifique ações individuais nas políticas (como `</w:t>
-      </w:r>
-      <w:proofErr w:type="spellStart"/>
-      <w:r>
-        <w:t>athena:startQueryExecution</w:t>
-      </w:r>
-      <w:proofErr w:type="spellEnd"/>
-      <w:r>
-        <w:t>`, `</w:t>
-      </w:r>
-      <w:proofErr w:type="spellStart"/>
-      <w:r>
-        <w:t>athena:getQueryResults</w:t>
-      </w:r>
-      <w:proofErr w:type="spellEnd"/>
-      <w:r>
-        <w:t>`, etc.) para controlar o acesso a operações específicas.</w:t>
-      </w:r>
-    </w:p>
-    <w:p>
-      <w:pPr>
-        <w:pStyle w:val="PargrafodaLista"/>
-        <w:numPr>
-          <w:ilvl w:val="1"/>
-          <w:numId w:val="25"/>
-        </w:numPr>
-      </w:pPr>
-      <w:r>
-        <w:t>Aplique estas políticas aos usuários, grupos ou funções que necessitam de acesso ao Athena, assegurando que cada entidade tenha apenas as permissões necessárias para suas funções.</w:t>
-      </w:r>
-    </w:p>
-    <w:p>
-      <w:pPr>
-        <w:pStyle w:val="PargrafodaLista"/>
-        <w:numPr>
-          <w:ilvl w:val="1"/>
-          <w:numId w:val="25"/>
-        </w:numPr>
-      </w:pPr>
-      <w:r>
-        <w:t>Regularmente revise e atualize as políticas de IAM para refletir mudanças nas necessidades de acesso e operações.</w:t>
-      </w:r>
-    </w:p>
-    <w:p>
-      <w:pPr>
-        <w:pStyle w:val="PargrafodaLista"/>
-        <w:numPr>
-          <w:ilvl w:val="0"/>
-          <w:numId w:val="25"/>
-        </w:numPr>
-      </w:pPr>
-      <w:r>
-        <w:t xml:space="preserve">Referências: </w:t>
-      </w:r>
-    </w:p>
-    <w:p>
-      <w:pPr>
-        <w:pStyle w:val="PargrafodaLista"/>
-        <w:numPr>
-          <w:ilvl w:val="1"/>
-          <w:numId w:val="25"/>
-        </w:numPr>
-      </w:pPr>
-      <w:r>
-        <w:t>[</w:t>
-      </w:r>
-      <w:proofErr w:type="spellStart"/>
-      <w:r>
-        <w:t>Amazon</w:t>
-      </w:r>
-      <w:proofErr w:type="spellEnd"/>
-      <w:r>
-        <w:t xml:space="preserve"> Athena </w:t>
-      </w:r>
-      <w:proofErr w:type="spellStart"/>
-      <w:r>
-        <w:t>Documentation</w:t>
-      </w:r>
-      <w:proofErr w:type="spellEnd"/>
-      <w:r>
-        <w:t xml:space="preserve"> - IAM Policies for </w:t>
-      </w:r>
-      <w:proofErr w:type="spellStart"/>
-      <w:r>
-        <w:t>Amazon</w:t>
-      </w:r>
-      <w:proofErr w:type="spellEnd"/>
-      <w:r>
-        <w:t xml:space="preserve"> </w:t>
-      </w:r>
-      <w:proofErr w:type="gramStart"/>
-      <w:r>
-        <w:t>Athena](</w:t>
-      </w:r>
-      <w:proofErr w:type="gramEnd"/>
-      <w:r>
-        <w:t>https://docs.aws.amazon.com/athena/latest/ug/security-iam-athena.html)</w:t>
-      </w:r>
-    </w:p>
-    <w:p>
-      <w:pPr>
-        <w:pStyle w:val="PargrafodaLista"/>
-        <w:numPr>
-          <w:ilvl w:val="1"/>
-          <w:numId w:val="25"/>
-        </w:numPr>
-      </w:pPr>
-      <w:r>
-        <w:lastRenderedPageBreak/>
-        <w:t xml:space="preserve">[AWS IAM </w:t>
-      </w:r>
-      <w:proofErr w:type="spellStart"/>
-      <w:r>
-        <w:t>User</w:t>
-      </w:r>
-      <w:proofErr w:type="spellEnd"/>
-      <w:r>
-        <w:t xml:space="preserve"> </w:t>
-      </w:r>
-      <w:proofErr w:type="spellStart"/>
-      <w:r>
-        <w:t>Guide</w:t>
-      </w:r>
-      <w:proofErr w:type="spellEnd"/>
-      <w:r>
-        <w:t xml:space="preserve"> - </w:t>
-      </w:r>
-      <w:proofErr w:type="spellStart"/>
-      <w:r>
-        <w:t>Example</w:t>
-      </w:r>
-      <w:proofErr w:type="spellEnd"/>
-      <w:r>
-        <w:t xml:space="preserve"> </w:t>
-      </w:r>
-      <w:proofErr w:type="gramStart"/>
-      <w:r>
-        <w:t>Policies](</w:t>
-      </w:r>
-      <w:proofErr w:type="gramEnd"/>
-      <w:r>
-        <w:t>https://docs.aws.amazon.com/IAM/latest/UserGuide/access_policies_examples.html)</w:t>
-      </w:r>
-    </w:p>
-    <w:p/>
-    <w:p>
-      <w:r>
-        <w:t xml:space="preserve">Conceder Acesso Apropriado ao Local do </w:t>
-      </w:r>
-      <w:proofErr w:type="spellStart"/>
-      <w:r>
-        <w:t>Amazon</w:t>
-      </w:r>
-      <w:proofErr w:type="spellEnd"/>
-      <w:r>
-        <w:t xml:space="preserve"> S3 dos Dados</w:t>
-      </w:r>
-    </w:p>
-    <w:p>
-      <w:pPr>
-        <w:pStyle w:val="PargrafodaLista"/>
-        <w:numPr>
-          <w:ilvl w:val="0"/>
-          <w:numId w:val="28"/>
-        </w:numPr>
-      </w:pPr>
-      <w:r>
-        <w:t>Controle ID: Athena_009</w:t>
-      </w:r>
-    </w:p>
-    <w:p>
-      <w:pPr>
-        <w:pStyle w:val="PargrafodaLista"/>
-        <w:numPr>
-          <w:ilvl w:val="0"/>
-          <w:numId w:val="28"/>
-        </w:numPr>
-      </w:pPr>
-      <w:r>
-        <w:t xml:space="preserve">Racional: Conceder acesso apropriado ao local do </w:t>
-      </w:r>
-      <w:proofErr w:type="spellStart"/>
-      <w:r>
-        <w:t>Amazon</w:t>
-      </w:r>
-      <w:proofErr w:type="spellEnd"/>
-      <w:r>
-        <w:t xml:space="preserve"> S3 onde os dados são armazenados é essencial para garantir que os usuários e serviços do </w:t>
-      </w:r>
-      <w:proofErr w:type="spellStart"/>
-      <w:r>
-        <w:t>Amazon</w:t>
-      </w:r>
-      <w:proofErr w:type="spellEnd"/>
-      <w:r>
-        <w:t xml:space="preserve"> Athena tenham as permissões necessárias para acessar e processar os dados, sem expor informações sensíveis a entidades não autorizadas.</w:t>
-      </w:r>
-    </w:p>
-    <w:p>
-      <w:pPr>
-        <w:pStyle w:val="PargrafodaLista"/>
-        <w:numPr>
-          <w:ilvl w:val="0"/>
-          <w:numId w:val="28"/>
-        </w:numPr>
-      </w:pPr>
-      <w:r>
-        <w:t>Riscos Mitigados: Acesso inadequado aos dados armazenados no S3 pode levar a vazamentos de dados, acesso não autorizado e comprometimento da integridade dos dados.</w:t>
-      </w:r>
-    </w:p>
-    <w:p>
-      <w:pPr>
-        <w:pStyle w:val="PargrafodaLista"/>
-        <w:numPr>
-          <w:ilvl w:val="0"/>
-          <w:numId w:val="28"/>
-        </w:numPr>
-      </w:pPr>
-      <w:r>
-        <w:t xml:space="preserve">Auditoria: </w:t>
-      </w:r>
-    </w:p>
-    <w:p>
-      <w:pPr>
-        <w:pStyle w:val="PargrafodaLista"/>
-        <w:numPr>
-          <w:ilvl w:val="1"/>
-          <w:numId w:val="28"/>
-        </w:numPr>
-      </w:pPr>
-      <w:r>
-        <w:t xml:space="preserve">Verifique as políticas de acesso do </w:t>
-      </w:r>
-      <w:proofErr w:type="spellStart"/>
-      <w:r>
-        <w:t>Amazon</w:t>
-      </w:r>
-      <w:proofErr w:type="spellEnd"/>
-      <w:r>
-        <w:t xml:space="preserve"> S3 para assegurar que os </w:t>
-      </w:r>
-      <w:proofErr w:type="spellStart"/>
-      <w:r>
-        <w:t>buckets</w:t>
-      </w:r>
-      <w:proofErr w:type="spellEnd"/>
-      <w:r>
-        <w:t xml:space="preserve"> e objetos estão corretamente configurados para permitir o acesso apenas às entidades autorizadas.</w:t>
-      </w:r>
-    </w:p>
-    <w:p>
-      <w:pPr>
-        <w:pStyle w:val="PargrafodaLista"/>
-        <w:numPr>
-          <w:ilvl w:val="1"/>
-          <w:numId w:val="28"/>
-        </w:numPr>
-      </w:pPr>
-      <w:r>
-        <w:t>Revise as políticas de IAM e as configurações de permissão do S3 para confirmar que elas estão alinhadas com o uso pretendido no Athena e com as práticas de segurança recomendadas.</w:t>
-      </w:r>
-    </w:p>
-    <w:p>
-      <w:pPr>
-        <w:pStyle w:val="PargrafodaLista"/>
-        <w:numPr>
-          <w:ilvl w:val="0"/>
-          <w:numId w:val="28"/>
-        </w:numPr>
-      </w:pPr>
-      <w:r>
-        <w:t xml:space="preserve">Remediação: </w:t>
-      </w:r>
-    </w:p>
-    <w:p>
-      <w:pPr>
-        <w:pStyle w:val="PargrafodaLista"/>
-        <w:numPr>
-          <w:ilvl w:val="1"/>
-          <w:numId w:val="28"/>
-        </w:numPr>
-      </w:pPr>
-      <w:r>
-        <w:t xml:space="preserve">No console da AWS, acesse o serviço </w:t>
-      </w:r>
-      <w:proofErr w:type="spellStart"/>
-      <w:r>
-        <w:t>Amazon</w:t>
-      </w:r>
-      <w:proofErr w:type="spellEnd"/>
-      <w:r>
-        <w:t xml:space="preserve"> S3.</w:t>
-      </w:r>
-    </w:p>
-    <w:p>
-      <w:pPr>
-        <w:pStyle w:val="PargrafodaLista"/>
-        <w:numPr>
-          <w:ilvl w:val="1"/>
-          <w:numId w:val="28"/>
-        </w:numPr>
-      </w:pPr>
-      <w:r>
-        <w:t xml:space="preserve">Identifique os </w:t>
-      </w:r>
-      <w:proofErr w:type="spellStart"/>
-      <w:r>
-        <w:t>buckets</w:t>
-      </w:r>
-      <w:proofErr w:type="spellEnd"/>
-      <w:r>
-        <w:t xml:space="preserve"> utilizados pelo </w:t>
-      </w:r>
-      <w:proofErr w:type="spellStart"/>
-      <w:r>
-        <w:t>Amazon</w:t>
-      </w:r>
-      <w:proofErr w:type="spellEnd"/>
-      <w:r>
-        <w:t xml:space="preserve"> Athena e revise suas políticas de acesso.</w:t>
-      </w:r>
-    </w:p>
-    <w:p>
-      <w:pPr>
-        <w:pStyle w:val="PargrafodaLista"/>
-        <w:numPr>
-          <w:ilvl w:val="1"/>
-          <w:numId w:val="28"/>
-        </w:numPr>
-      </w:pPr>
-      <w:r>
-        <w:t xml:space="preserve">Aplique políticas de </w:t>
-      </w:r>
-      <w:proofErr w:type="spellStart"/>
-      <w:r>
-        <w:t>bucket</w:t>
-      </w:r>
-      <w:proofErr w:type="spellEnd"/>
-      <w:r>
-        <w:t xml:space="preserve"> do S3 para garantir que o acesso seja restrito a usuários, grupos ou funções do IAM que requerem acesso para suas operações no Athena.</w:t>
-      </w:r>
-    </w:p>
-    <w:p>
-      <w:pPr>
-        <w:pStyle w:val="PargrafodaLista"/>
-        <w:numPr>
-          <w:ilvl w:val="1"/>
-          <w:numId w:val="28"/>
-        </w:numPr>
-      </w:pPr>
-      <w:r>
-        <w:t xml:space="preserve">Configure as permissões em nível de objeto, se necessário, para controlar o acesso a dados específicos dentro dos </w:t>
-      </w:r>
-      <w:proofErr w:type="spellStart"/>
-      <w:r>
-        <w:t>buckets</w:t>
-      </w:r>
-      <w:proofErr w:type="spellEnd"/>
-      <w:r>
-        <w:t>.</w:t>
-      </w:r>
-    </w:p>
-    <w:p>
-      <w:pPr>
-        <w:pStyle w:val="PargrafodaLista"/>
-        <w:numPr>
-          <w:ilvl w:val="1"/>
-          <w:numId w:val="28"/>
-        </w:numPr>
-      </w:pPr>
-      <w:r>
-        <w:t xml:space="preserve">Utilize as melhores práticas de segurança, como a criptografia dos dados e o </w:t>
-      </w:r>
-      <w:proofErr w:type="spellStart"/>
-      <w:r>
-        <w:t>logging</w:t>
-      </w:r>
-      <w:proofErr w:type="spellEnd"/>
-      <w:r>
-        <w:t xml:space="preserve"> do acesso, para proteger as informações armazenadas.</w:t>
-      </w:r>
-    </w:p>
-    <w:p>
-      <w:pPr>
-        <w:pStyle w:val="PargrafodaLista"/>
-        <w:numPr>
-          <w:ilvl w:val="0"/>
-          <w:numId w:val="28"/>
-        </w:numPr>
-      </w:pPr>
-      <w:r>
-        <w:t xml:space="preserve">Referências: </w:t>
-      </w:r>
-    </w:p>
-    <w:p>
-      <w:pPr>
-        <w:pStyle w:val="PargrafodaLista"/>
-        <w:numPr>
-          <w:ilvl w:val="1"/>
-          <w:numId w:val="28"/>
-        </w:numPr>
-      </w:pPr>
-      <w:r>
-        <w:t>[</w:t>
-      </w:r>
-      <w:proofErr w:type="spellStart"/>
-      <w:r>
-        <w:t>Amazon</w:t>
-      </w:r>
-      <w:proofErr w:type="spellEnd"/>
-      <w:r>
-        <w:t xml:space="preserve"> S3 </w:t>
-      </w:r>
-      <w:proofErr w:type="spellStart"/>
-      <w:r>
-        <w:t>Documentation</w:t>
-      </w:r>
-      <w:proofErr w:type="spellEnd"/>
-      <w:r>
-        <w:t xml:space="preserve"> - </w:t>
-      </w:r>
-      <w:proofErr w:type="spellStart"/>
-      <w:r>
-        <w:t>Managing</w:t>
-      </w:r>
-      <w:proofErr w:type="spellEnd"/>
-      <w:r>
-        <w:t xml:space="preserve"> Access </w:t>
-      </w:r>
-      <w:proofErr w:type="spellStart"/>
-      <w:r>
-        <w:t>Permissions</w:t>
-      </w:r>
-      <w:proofErr w:type="spellEnd"/>
-      <w:r>
-        <w:t xml:space="preserve"> </w:t>
-      </w:r>
-      <w:proofErr w:type="spellStart"/>
-      <w:r>
-        <w:t>to</w:t>
-      </w:r>
-      <w:proofErr w:type="spellEnd"/>
-      <w:r>
-        <w:t xml:space="preserve"> </w:t>
-      </w:r>
-      <w:proofErr w:type="spellStart"/>
-      <w:r>
-        <w:t>Your</w:t>
-      </w:r>
-      <w:proofErr w:type="spellEnd"/>
-      <w:r>
-        <w:t xml:space="preserve"> </w:t>
-      </w:r>
-      <w:proofErr w:type="spellStart"/>
-      <w:r>
-        <w:t>Amazon</w:t>
-      </w:r>
-      <w:proofErr w:type="spellEnd"/>
-      <w:r>
-        <w:t xml:space="preserve"> S3 </w:t>
-      </w:r>
-      <w:proofErr w:type="gramStart"/>
-      <w:r>
-        <w:t>Resources](</w:t>
-      </w:r>
-      <w:proofErr w:type="gramEnd"/>
-      <w:r>
-        <w:t>https://docs.aws.amazon.com/AmazonS3/latest/userguide/s3-access-control.html)</w:t>
-      </w:r>
-    </w:p>
-    <w:p>
-      <w:pPr>
-        <w:pStyle w:val="PargrafodaLista"/>
-        <w:numPr>
-          <w:ilvl w:val="1"/>
-          <w:numId w:val="28"/>
-        </w:numPr>
-      </w:pPr>
-      <w:r>
-        <w:t xml:space="preserve">[AWS </w:t>
-      </w:r>
-      <w:proofErr w:type="spellStart"/>
-      <w:r>
-        <w:t>Documentation</w:t>
-      </w:r>
-      <w:proofErr w:type="spellEnd"/>
-      <w:r>
-        <w:t xml:space="preserve"> </w:t>
-      </w:r>
-      <w:proofErr w:type="spellStart"/>
-      <w:r>
-        <w:t>on</w:t>
-      </w:r>
-      <w:proofErr w:type="spellEnd"/>
-      <w:r>
-        <w:t xml:space="preserve"> Access Management for </w:t>
-      </w:r>
-      <w:proofErr w:type="spellStart"/>
-      <w:r>
-        <w:t>Amazon</w:t>
-      </w:r>
-      <w:proofErr w:type="spellEnd"/>
-      <w:r>
-        <w:t xml:space="preserve"> S</w:t>
-      </w:r>
-      <w:proofErr w:type="gramStart"/>
-      <w:r>
-        <w:t>3](</w:t>
-      </w:r>
-      <w:proofErr w:type="gramEnd"/>
-      <w:r>
-        <w:t>https://docs.aws.amazon.com/AmazonS3/latest/userguide/access-control-overview.html)</w:t>
-      </w:r>
-    </w:p>
-    <w:p/>
-    <w:p>
-      <w:r>
         <w:t xml:space="preserve">Implementar Criptografia de Dados em Repouso para </w:t>
       </w:r>
       <w:proofErr w:type="spellStart"/>
@@ -4596,7 +3138,10 @@
         </w:numPr>
       </w:pPr>
       <w:r>
-        <w:t>Controle ID: Athena_010</w:t>
+        <w:t>Controle ID: Athena_0</w:t>
+      </w:r>
+      <w:r>
+        <w:t>06</w:t>
       </w:r>
     </w:p>
     <w:p>
@@ -4606,9 +3151,13 @@
           <w:ilvl w:val="0"/>
           <w:numId w:val="31"/>
         </w:numPr>
-      </w:pPr>
-      <w:r>
-        <w:t xml:space="preserve">Racional: Proteger os dados armazenados no </w:t>
+        <w:jc w:val="both"/>
+      </w:pPr>
+      <w:r>
+        <w:t xml:space="preserve">Racional: </w:t>
+      </w:r>
+      <w:r>
+        <w:t xml:space="preserve">A implementação de criptografia de dados em repouso é vital para proteger os dados armazenados no </w:t>
       </w:r>
       <w:proofErr w:type="spellStart"/>
       <w:r>
@@ -4616,7 +3165,7 @@
       </w:r>
       <w:proofErr w:type="spellEnd"/>
       <w:r>
-        <w:t xml:space="preserve"> S3 e os resultados das consultas do </w:t>
+        <w:t xml:space="preserve"> S3 usados pelo </w:t>
       </w:r>
       <w:proofErr w:type="spellStart"/>
       <w:r>
@@ -4624,7 +3173,23 @@
       </w:r>
       <w:proofErr w:type="spellEnd"/>
       <w:r>
-        <w:t xml:space="preserve"> Athena contra acessos não autorizados, garantindo a confidencialidade e integridade dos dados.</w:t>
+        <w:t xml:space="preserve"> Athena, bem como os resultados das consultas gerados por ele. Isso garante a confidencialidade e a integridade dos dados ao prevenir o acesso não autorizado e proteger contra potenciais brechas de segurança. Além disso, a criptografia dos metadados no AWS </w:t>
+      </w:r>
+      <w:proofErr w:type="spellStart"/>
+      <w:r>
+        <w:t>Glue</w:t>
+      </w:r>
+      <w:proofErr w:type="spellEnd"/>
+      <w:r>
+        <w:t xml:space="preserve"> Data </w:t>
+      </w:r>
+      <w:proofErr w:type="spellStart"/>
+      <w:r>
+        <w:t>Catalog</w:t>
+      </w:r>
+      <w:proofErr w:type="spellEnd"/>
+      <w:r>
+        <w:t xml:space="preserve"> é essencial para a segurança completa do ecossistema de dados.</w:t>
       </w:r>
     </w:p>
     <w:p>
@@ -4636,7 +3201,31 @@
         </w:numPr>
       </w:pPr>
       <w:r>
-        <w:t>Riscos Mitigados: Mitiga o risco de exposição de dados sensíveis devido a acessos não autorizados ou brechas de segurança em armazenamentos de dados.</w:t>
+        <w:t xml:space="preserve">Riscos Mitigados: </w:t>
+      </w:r>
+    </w:p>
+    <w:p>
+      <w:pPr>
+        <w:pStyle w:val="PargrafodaLista"/>
+        <w:numPr>
+          <w:ilvl w:val="1"/>
+          <w:numId w:val="31"/>
+        </w:numPr>
+      </w:pPr>
+      <w:r>
+        <w:t>Exposição de dados sensíveis devido a acessos não autorizados, potencialmente levando a violações de dados.</w:t>
+      </w:r>
+    </w:p>
+    <w:p>
+      <w:pPr>
+        <w:pStyle w:val="PargrafodaLista"/>
+        <w:numPr>
+          <w:ilvl w:val="1"/>
+          <w:numId w:val="31"/>
+        </w:numPr>
+      </w:pPr>
+      <w:r>
+        <w:t>Comprometimento da integridade dos dados e metadados armazenados, afetando a confiabilidade e a segurança das operações de dados.</w:t>
       </w:r>
     </w:p>
     <w:p>
@@ -4832,7 +3421,6 @@
         </w:numPr>
       </w:pPr>
       <w:r>
-        <w:lastRenderedPageBreak/>
         <w:t>Referências:</w:t>
       </w:r>
     </w:p>
@@ -4892,9 +3480,14 @@
         <w:t>https://docs.aws.amazon.com/athena/latest/ug/encryption.html)</w:t>
       </w:r>
     </w:p>
-    <w:p/>
-    <w:p>
-      <w:r>
+    <w:p>
+      <w:r>
+        <w:br w:type="page"/>
+      </w:r>
+    </w:p>
+    <w:p>
+      <w:r>
+        <w:lastRenderedPageBreak/>
         <w:t xml:space="preserve">Implementar Criptografia de Dados em Trânsito para </w:t>
       </w:r>
       <w:proofErr w:type="spellStart"/>
@@ -4915,7 +3508,10 @@
         </w:numPr>
       </w:pPr>
       <w:r>
-        <w:t>Controle ID: Athena_011</w:t>
+        <w:t>Controle ID: Athena_0</w:t>
+      </w:r>
+      <w:r>
+        <w:t>07</w:t>
       </w:r>
     </w:p>
     <w:p>
@@ -4925,9 +3521,13 @@
           <w:ilvl w:val="0"/>
           <w:numId w:val="34"/>
         </w:numPr>
-      </w:pPr>
-      <w:r>
-        <w:t xml:space="preserve">Racional: Garantir que os dados transmitidos entre o </w:t>
+        <w:jc w:val="both"/>
+      </w:pPr>
+      <w:r>
+        <w:t xml:space="preserve">Racional: </w:t>
+      </w:r>
+      <w:r>
+        <w:t xml:space="preserve">Proteger os dados durante a transmissão entre o </w:t>
       </w:r>
       <w:proofErr w:type="spellStart"/>
       <w:r>
@@ -4943,7 +3543,7 @@
       </w:r>
       <w:proofErr w:type="spellEnd"/>
       <w:r>
-        <w:t xml:space="preserve"> S3, bem como entre o Athena e as aplicações dos clientes, estejam protegidos contra interceptações e acessos não autorizados.</w:t>
+        <w:t xml:space="preserve"> S3, e entre o Athena e as aplicações dos clientes, é crucial para evitar interceptações e acessos não autorizados. A utilização de criptografia TLS assegura a integridade e confidencialidade dos dados em trânsito, mitigando o risco de exposição durante a transferência.</w:t>
       </w:r>
     </w:p>
     <w:p>
@@ -4955,7 +3555,55 @@
         </w:numPr>
       </w:pPr>
       <w:r>
-        <w:t>Riscos Mitigados: Mitiga o risco de interceptação de dados sensíveis durante a transmissão.</w:t>
+        <w:t xml:space="preserve">Riscos Mitigados: </w:t>
+      </w:r>
+    </w:p>
+    <w:p>
+      <w:pPr>
+        <w:pStyle w:val="PargrafodaLista"/>
+        <w:numPr>
+          <w:ilvl w:val="1"/>
+          <w:numId w:val="34"/>
+        </w:numPr>
+      </w:pPr>
+      <w:r>
+        <w:t>Interceptação de dados sensíveis durante a transmissão, o que pode levar a vazamentos de informações e comprometimento da segurança.</w:t>
+      </w:r>
+    </w:p>
+    <w:p>
+      <w:pPr>
+        <w:pStyle w:val="PargrafodaLista"/>
+        <w:numPr>
+          <w:ilvl w:val="1"/>
+          <w:numId w:val="34"/>
+        </w:numPr>
+      </w:pPr>
+      <w:r>
+        <w:t>Acesso não autorizado a dados em trânsito, aumentando o risco de ataques de "</w:t>
+      </w:r>
+      <w:proofErr w:type="spellStart"/>
+      <w:r>
+        <w:t>man</w:t>
+      </w:r>
+      <w:proofErr w:type="spellEnd"/>
+      <w:r>
+        <w:t>-in-</w:t>
+      </w:r>
+      <w:proofErr w:type="spellStart"/>
+      <w:r>
+        <w:t>the</w:t>
+      </w:r>
+      <w:proofErr w:type="spellEnd"/>
+      <w:r>
+        <w:t>-</w:t>
+      </w:r>
+      <w:proofErr w:type="spellStart"/>
+      <w:r>
+        <w:t>middle</w:t>
+      </w:r>
+      <w:proofErr w:type="spellEnd"/>
+      <w:r>
+        <w:t>".</w:t>
       </w:r>
     </w:p>
     <w:p>
@@ -5249,12 +3897,17 @@
         <w:t>)</w:t>
       </w:r>
     </w:p>
-    <w:p/>
+    <w:p>
+      <w:r>
+        <w:br w:type="page"/>
+      </w:r>
+    </w:p>
     <w:p>
       <w:pPr>
         <w:pStyle w:val="Ttulo2"/>
       </w:pPr>
       <w:r>
+        <w:lastRenderedPageBreak/>
         <w:t>Histórico de alterações</w:t>
       </w:r>
     </w:p>
@@ -5379,7 +4032,10 @@
               <w:jc w:val="center"/>
             </w:pPr>
             <w:r>
-              <w:t>09/04/2024</w:t>
+              <w:t>14</w:t>
+            </w:r>
+            <w:r>
+              <w:t>/04/2024</w:t>
             </w:r>
           </w:p>
         </w:tc>
@@ -5392,7 +4048,7 @@
               <w:jc w:val="center"/>
             </w:pPr>
             <w:r>
-              <w:t>Breve descrição do que foi realizado</w:t>
+              <w:t>Inclusão de novos controles de segurança para AWS Athena e serviços relacionados.</w:t>
             </w:r>
           </w:p>
         </w:tc>
@@ -5409,7 +4065,7 @@
               </w:numPr>
             </w:pPr>
             <w:r>
-              <w:t xml:space="preserve">Controles Incluídos: </w:t>
+              <w:t xml:space="preserve">Controles incluídos: </w:t>
             </w:r>
           </w:p>
           <w:p>
@@ -5421,7 +4077,7 @@
               </w:numPr>
             </w:pPr>
             <w:r>
-              <w:t>Athena_001 - Criptografia de resultados de consultas</w:t>
+              <w:t>Habilitar Criptografia para Resultados de Consultas do AWS Athena - Athena_001</w:t>
             </w:r>
           </w:p>
           <w:p>
@@ -5433,7 +4089,7 @@
               </w:numPr>
             </w:pPr>
             <w:r>
-              <w:t xml:space="preserve">Athena_002 - Uso do </w:t>
+              <w:t xml:space="preserve">Garanta que o </w:t>
             </w:r>
             <w:proofErr w:type="spellStart"/>
             <w:r>
@@ -5441,7 +4097,7 @@
             </w:r>
             <w:proofErr w:type="spellEnd"/>
             <w:r>
-              <w:t xml:space="preserve"> Macie para monitoramento</w:t>
+              <w:t xml:space="preserve"> Macie Esteja Configurado para Monitorar e Proteger Dados Sensíveis Armazenados no S3 - Athena_002</w:t>
             </w:r>
           </w:p>
           <w:p>
@@ -5453,13 +4109,24 @@
               </w:numPr>
             </w:pPr>
             <w:r>
-              <w:t xml:space="preserve">Athena_003 - Criptografia de metadados no AWS </w:t>
+              <w:t xml:space="preserve">Criptografar Metadados no AWS </w:t>
             </w:r>
             <w:proofErr w:type="spellStart"/>
             <w:r>
               <w:t>Glue</w:t>
             </w:r>
             <w:proofErr w:type="spellEnd"/>
+            <w:r>
+              <w:t xml:space="preserve"> Data </w:t>
+            </w:r>
+            <w:proofErr w:type="spellStart"/>
+            <w:r>
+              <w:t>Catalog</w:t>
+            </w:r>
+            <w:proofErr w:type="spellEnd"/>
+            <w:r>
+              <w:t xml:space="preserve"> - Athena_003</w:t>
+            </w:r>
           </w:p>
           <w:p>
             <w:pPr>
@@ -5470,7 +4137,15 @@
               </w:numPr>
             </w:pPr>
             <w:r>
-              <w:t>Athena_004 - Criptografia de resultados de consultas no S3</w:t>
+              <w:t xml:space="preserve">Criptografar Resultados de Consultas Armazenados no </w:t>
+            </w:r>
+            <w:proofErr w:type="spellStart"/>
+            <w:r>
+              <w:t>Amazon</w:t>
+            </w:r>
+            <w:proofErr w:type="spellEnd"/>
+            <w:r>
+              <w:t xml:space="preserve"> S3 - Athena_004</w:t>
             </w:r>
           </w:p>
           <w:p>
@@ -5482,7 +4157,7 @@
               </w:numPr>
             </w:pPr>
             <w:r>
-              <w:t>Athena_005 - Restrição de acesso usando Workgroups</w:t>
+              <w:t>Restringir Acesso a Consultas Salvas Usando Workgroups - Athena_005</w:t>
             </w:r>
           </w:p>
           <w:p>
@@ -5494,7 +4169,23 @@
               </w:numPr>
             </w:pPr>
             <w:r>
-              <w:t>Athena_006 - Restrição de acesso com IAM</w:t>
+              <w:t xml:space="preserve">Implementar Criptografia de Dados em Repouso para </w:t>
+            </w:r>
+            <w:proofErr w:type="spellStart"/>
+            <w:r>
+              <w:t>Amazon</w:t>
+            </w:r>
+            <w:proofErr w:type="spellEnd"/>
+            <w:r>
+              <w:t xml:space="preserve"> Athena e </w:t>
+            </w:r>
+            <w:proofErr w:type="spellStart"/>
+            <w:r>
+              <w:t>Amazon</w:t>
+            </w:r>
+            <w:proofErr w:type="spellEnd"/>
+            <w:r>
+              <w:t xml:space="preserve"> S3 - Athena_006</w:t>
             </w:r>
           </w:p>
           <w:p>
@@ -5506,56 +4197,15 @@
               </w:numPr>
             </w:pPr>
             <w:r>
-              <w:lastRenderedPageBreak/>
-              <w:t>Athena_007 - Uso de políticas gerenciadas do Athena</w:t>
-            </w:r>
-          </w:p>
-          <w:p>
-            <w:pPr>
-              <w:pStyle w:val="PargrafodaLista"/>
-              <w:numPr>
-                <w:ilvl w:val="1"/>
-                <w:numId w:val="4"/>
-              </w:numPr>
-            </w:pPr>
-            <w:r>
-              <w:t>Athena_008 - Permissões granulares no IAM</w:t>
-            </w:r>
-          </w:p>
-          <w:p>
-            <w:pPr>
-              <w:pStyle w:val="PargrafodaLista"/>
-              <w:numPr>
-                <w:ilvl w:val="1"/>
-                <w:numId w:val="4"/>
-              </w:numPr>
-            </w:pPr>
-            <w:r>
-              <w:t>Athena_009 - Acesso apropriado ao S3</w:t>
-            </w:r>
-          </w:p>
-          <w:p>
-            <w:pPr>
-              <w:pStyle w:val="PargrafodaLista"/>
-              <w:numPr>
-                <w:ilvl w:val="1"/>
-                <w:numId w:val="4"/>
-              </w:numPr>
-            </w:pPr>
-            <w:r>
-              <w:t>Athena_010 - Criptografia em repouso para Athena e S3</w:t>
-            </w:r>
-          </w:p>
-          <w:p>
-            <w:pPr>
-              <w:pStyle w:val="PargrafodaLista"/>
-              <w:numPr>
-                <w:ilvl w:val="1"/>
-                <w:numId w:val="4"/>
-              </w:numPr>
-            </w:pPr>
-            <w:r>
-              <w:t>Athena_011 - Criptografia em trânsito para Athena</w:t>
+              <w:t xml:space="preserve">Implementar Criptografia de Dados em Trânsito para </w:t>
+            </w:r>
+            <w:proofErr w:type="spellStart"/>
+            <w:r>
+              <w:t>Amazon</w:t>
+            </w:r>
+            <w:proofErr w:type="spellEnd"/>
+            <w:r>
+              <w:t xml:space="preserve"> Athena - Athena_007</w:t>
             </w:r>
           </w:p>
           <w:p>
@@ -5567,7 +4217,7 @@
               </w:numPr>
             </w:pPr>
             <w:r>
-              <w:t xml:space="preserve">Controles Excluídos: </w:t>
+              <w:t xml:space="preserve">Controles excluídos: </w:t>
             </w:r>
             <w:proofErr w:type="spellStart"/>
             <w:r>
@@ -5584,13 +4234,16 @@
               </w:numPr>
             </w:pPr>
             <w:r>
-              <w:t xml:space="preserve">Controles Alterados: </w:t>
+              <w:t xml:space="preserve">Controles alterados: </w:t>
             </w:r>
             <w:proofErr w:type="spellStart"/>
             <w:r>
               <w:t>None</w:t>
             </w:r>
             <w:proofErr w:type="spellEnd"/>
+            <w:r>
+              <w:t>"</w:t>
+            </w:r>
           </w:p>
         </w:tc>
       </w:tr>

</xml_diff>